<commit_message>
Continuación de reporte de práctica
</commit_message>
<xml_diff>
--- a/Prácticas/3 - Multiplicación/Reporte.docx
+++ b/Prácticas/3 - Multiplicación/Reporte.docx
@@ -1038,25 +1038,7 @@
                 <w:noProof/>
                 <w:lang w:val="es-MX"/>
               </w:rPr>
-              <w:t>librar</w:t>
-            </w:r>
-            <w:r>
-              <w:rPr>
-                <w:rStyle w:val="Hipervnculo"/>
-                <w:rFonts w:ascii="Times New Roman" w:hAnsi="Times New Roman"/>
-                <w:noProof/>
-                <w:lang w:val="es-MX"/>
-              </w:rPr>
-              <w:t>i</w:t>
-            </w:r>
-            <w:r>
-              <w:rPr>
-                <w:rStyle w:val="Hipervnculo"/>
-                <w:rFonts w:ascii="Times New Roman" w:hAnsi="Times New Roman"/>
-                <w:noProof/>
-                <w:lang w:val="es-MX"/>
-              </w:rPr>
-              <w:t>as, paquetes, herramientas</w:t>
+              <w:t>librarias, paquetes, herramientas</w:t>
             </w:r>
             <w:r>
               <w:rPr>
@@ -1107,25 +1089,7 @@
                 <w:noProof/>
                 <w:lang w:val="es-MX"/>
               </w:rPr>
-              <w:t>Procedim</w:t>
-            </w:r>
-            <w:r>
-              <w:rPr>
-                <w:rStyle w:val="Hipervnculo"/>
-                <w:rFonts w:ascii="Times New Roman" w:hAnsi="Times New Roman"/>
-                <w:noProof/>
-                <w:lang w:val="es-MX"/>
-              </w:rPr>
-              <w:t>i</w:t>
-            </w:r>
-            <w:r>
-              <w:rPr>
-                <w:rStyle w:val="Hipervnculo"/>
-                <w:rFonts w:ascii="Times New Roman" w:hAnsi="Times New Roman"/>
-                <w:noProof/>
-                <w:lang w:val="es-MX"/>
-              </w:rPr>
-              <w:t>ento</w:t>
+              <w:t>Procedimiento</w:t>
             </w:r>
             <w:r>
               <w:rPr>
@@ -2990,6 +2954,7 @@
           <w:color w:val="000000"/>
           <w:sz w:val="16"/>
           <w:szCs w:val="16"/>
+          <w:lang w:val="en-US"/>
         </w:rPr>
       </w:pPr>
       <w:r>
@@ -3001,6 +2966,7 @@
           <w:color w:val="800000"/>
           <w:sz w:val="16"/>
           <w:szCs w:val="16"/>
+          <w:lang w:val="en-US"/>
         </w:rPr>
         <w:t>for</w:t>
       </w:r>
@@ -3011,6 +2977,7 @@
           <w:color w:val="000000"/>
           <w:sz w:val="16"/>
           <w:szCs w:val="16"/>
+          <w:lang w:val="en-US"/>
         </w:rPr>
         <w:t xml:space="preserve"> </w:t>
       </w:r>
@@ -3021,6 +2988,7 @@
           <w:color w:val="808030"/>
           <w:sz w:val="16"/>
           <w:szCs w:val="16"/>
+          <w:lang w:val="en-US"/>
         </w:rPr>
         <w:t>(</w:t>
       </w:r>
@@ -3031,6 +2999,7 @@
           <w:color w:val="000000"/>
           <w:sz w:val="16"/>
           <w:szCs w:val="16"/>
+          <w:lang w:val="en-US"/>
         </w:rPr>
         <w:t xml:space="preserve">i </w:t>
       </w:r>
@@ -3041,6 +3010,7 @@
           <w:color w:val="808030"/>
           <w:sz w:val="16"/>
           <w:szCs w:val="16"/>
+          <w:lang w:val="en-US"/>
         </w:rPr>
         <w:t>=</w:t>
       </w:r>
@@ -3051,6 +3021,7 @@
           <w:color w:val="000000"/>
           <w:sz w:val="16"/>
           <w:szCs w:val="16"/>
+          <w:lang w:val="en-US"/>
         </w:rPr>
         <w:t xml:space="preserve"> </w:t>
       </w:r>
@@ -3061,6 +3032,7 @@
           <w:color w:val="008C00"/>
           <w:sz w:val="16"/>
           <w:szCs w:val="16"/>
+          <w:lang w:val="en-US"/>
         </w:rPr>
         <w:t>0</w:t>
       </w:r>
@@ -3071,6 +3043,7 @@
           <w:color w:val="800080"/>
           <w:sz w:val="16"/>
           <w:szCs w:val="16"/>
+          <w:lang w:val="en-US"/>
         </w:rPr>
         <w:t>;</w:t>
       </w:r>
@@ -3081,6 +3054,7 @@
           <w:color w:val="000000"/>
           <w:sz w:val="16"/>
           <w:szCs w:val="16"/>
+          <w:lang w:val="en-US"/>
         </w:rPr>
         <w:t xml:space="preserve"> i </w:t>
       </w:r>
@@ -3091,6 +3065,7 @@
           <w:color w:val="808030"/>
           <w:sz w:val="16"/>
           <w:szCs w:val="16"/>
+          <w:lang w:val="en-US"/>
         </w:rPr>
         <w:t>&lt;</w:t>
       </w:r>
@@ -3101,6 +3076,7 @@
           <w:color w:val="000000"/>
           <w:sz w:val="16"/>
           <w:szCs w:val="16"/>
+          <w:lang w:val="en-US"/>
         </w:rPr>
         <w:t xml:space="preserve"> </w:t>
       </w:r>
@@ -3111,6 +3087,7 @@
           <w:color w:val="808030"/>
           <w:sz w:val="16"/>
           <w:szCs w:val="16"/>
+          <w:lang w:val="en-US"/>
         </w:rPr>
         <w:t>(</w:t>
       </w:r>
@@ -3121,6 +3098,7 @@
           <w:color w:val="000000"/>
           <w:sz w:val="16"/>
           <w:szCs w:val="16"/>
+          <w:lang w:val="en-US"/>
         </w:rPr>
         <w:t>cab_1</w:t>
       </w:r>
@@ -3131,6 +3109,7 @@
           <w:color w:val="808030"/>
           <w:sz w:val="16"/>
           <w:szCs w:val="16"/>
+          <w:lang w:val="en-US"/>
         </w:rPr>
         <w:t>.</w:t>
       </w:r>
@@ -3141,6 +3120,7 @@
           <w:color w:val="000000"/>
           <w:sz w:val="16"/>
           <w:szCs w:val="16"/>
+          <w:lang w:val="en-US"/>
         </w:rPr>
         <w:t xml:space="preserve">SubChunk2Size </w:t>
       </w:r>
@@ -3151,6 +3131,7 @@
           <w:color w:val="808030"/>
           <w:sz w:val="16"/>
           <w:szCs w:val="16"/>
+          <w:lang w:val="en-US"/>
         </w:rPr>
         <w:t>/</w:t>
       </w:r>
@@ -3161,6 +3142,7 @@
           <w:color w:val="000000"/>
           <w:sz w:val="16"/>
           <w:szCs w:val="16"/>
+          <w:lang w:val="en-US"/>
         </w:rPr>
         <w:t xml:space="preserve"> </w:t>
       </w:r>
@@ -3171,6 +3153,7 @@
           <w:color w:val="008C00"/>
           <w:sz w:val="16"/>
           <w:szCs w:val="16"/>
+          <w:lang w:val="en-US"/>
         </w:rPr>
         <w:t>2</w:t>
       </w:r>
@@ -3181,6 +3164,7 @@
           <w:color w:val="808030"/>
           <w:sz w:val="16"/>
           <w:szCs w:val="16"/>
+          <w:lang w:val="en-US"/>
         </w:rPr>
         <w:t>)</w:t>
       </w:r>
@@ -3191,6 +3175,7 @@
           <w:color w:val="800080"/>
           <w:sz w:val="16"/>
           <w:szCs w:val="16"/>
+          <w:lang w:val="en-US"/>
         </w:rPr>
         <w:t>;</w:t>
       </w:r>
@@ -3201,6 +3186,7 @@
           <w:color w:val="000000"/>
           <w:sz w:val="16"/>
           <w:szCs w:val="16"/>
+          <w:lang w:val="en-US"/>
         </w:rPr>
         <w:t xml:space="preserve"> i </w:t>
       </w:r>
@@ -3211,6 +3197,7 @@
           <w:color w:val="808030"/>
           <w:sz w:val="16"/>
           <w:szCs w:val="16"/>
+          <w:lang w:val="en-US"/>
         </w:rPr>
         <w:t>++)</w:t>
       </w:r>
@@ -3249,6 +3236,7 @@
           <w:color w:val="000000"/>
           <w:sz w:val="16"/>
           <w:szCs w:val="16"/>
+          <w:lang w:val="en-US"/>
         </w:rPr>
       </w:pPr>
       <w:r>
@@ -3258,6 +3246,7 @@
           <w:color w:val="800080"/>
           <w:sz w:val="16"/>
           <w:szCs w:val="16"/>
+          <w:lang w:val="en-US"/>
         </w:rPr>
         <w:t>{</w:t>
       </w:r>
@@ -3306,6 +3295,7 @@
           <w:color w:val="000000"/>
           <w:sz w:val="16"/>
           <w:szCs w:val="16"/>
+          <w:lang w:val="en-US"/>
         </w:rPr>
         <w:tab/>
       </w:r>
@@ -3535,6 +3525,7 @@
           <w:color w:val="000000"/>
           <w:sz w:val="16"/>
           <w:szCs w:val="16"/>
+          <w:lang w:val="en-US"/>
         </w:rPr>
       </w:pPr>
       <w:r>
@@ -3555,6 +3546,7 @@
           <w:color w:val="000000"/>
           <w:sz w:val="16"/>
           <w:szCs w:val="16"/>
+          <w:lang w:val="en-US"/>
         </w:rPr>
         <w:t xml:space="preserve">real1_1 </w:t>
       </w:r>
@@ -3565,6 +3557,7 @@
           <w:color w:val="808030"/>
           <w:sz w:val="16"/>
           <w:szCs w:val="16"/>
+          <w:lang w:val="en-US"/>
         </w:rPr>
         <w:t>=</w:t>
       </w:r>
@@ -3575,6 +3568,7 @@
           <w:color w:val="000000"/>
           <w:sz w:val="16"/>
           <w:szCs w:val="16"/>
+          <w:lang w:val="en-US"/>
         </w:rPr>
         <w:t xml:space="preserve"> </w:t>
       </w:r>
@@ -3585,6 +3579,7 @@
           <w:color w:val="808030"/>
           <w:sz w:val="16"/>
           <w:szCs w:val="16"/>
+          <w:lang w:val="en-US"/>
         </w:rPr>
         <w:t>(</w:t>
       </w:r>
@@ -3595,6 +3590,7 @@
           <w:color w:val="000000"/>
           <w:sz w:val="16"/>
           <w:szCs w:val="16"/>
+          <w:lang w:val="en-US"/>
         </w:rPr>
         <w:t xml:space="preserve">real1 </w:t>
       </w:r>
@@ -3605,6 +3601,7 @@
           <w:color w:val="808030"/>
           <w:sz w:val="16"/>
           <w:szCs w:val="16"/>
+          <w:lang w:val="en-US"/>
         </w:rPr>
         <w:t>/</w:t>
       </w:r>
@@ -3615,6 +3612,7 @@
           <w:color w:val="000000"/>
           <w:sz w:val="16"/>
           <w:szCs w:val="16"/>
+          <w:lang w:val="en-US"/>
         </w:rPr>
         <w:t xml:space="preserve"> </w:t>
       </w:r>
@@ -3625,6 +3623,7 @@
           <w:color w:val="603000"/>
           <w:sz w:val="16"/>
           <w:szCs w:val="16"/>
+          <w:lang w:val="en-US"/>
         </w:rPr>
         <w:t>max</w:t>
       </w:r>
@@ -3635,6 +3634,7 @@
           <w:color w:val="808030"/>
           <w:sz w:val="16"/>
           <w:szCs w:val="16"/>
+          <w:lang w:val="en-US"/>
         </w:rPr>
         <w:t>)</w:t>
       </w:r>
@@ -3645,6 +3645,7 @@
           <w:color w:val="800080"/>
           <w:sz w:val="16"/>
           <w:szCs w:val="16"/>
+          <w:lang w:val="en-US"/>
         </w:rPr>
         <w:t>;</w:t>
       </w:r>
@@ -3683,15 +3684,17 @@
           <w:color w:val="000000"/>
           <w:sz w:val="16"/>
           <w:szCs w:val="16"/>
-        </w:rPr>
-      </w:pPr>
-      <w:r>
-        <w:rPr>
-          <w:rFonts w:ascii="Courier New" w:eastAsia="Times New Roman" w:hAnsi="Courier New" w:cs="Courier New"/>
-          <w:noProof/>
-          <w:color w:val="000000"/>
-          <w:sz w:val="16"/>
-          <w:szCs w:val="16"/>
+          <w:lang w:val="en-US"/>
+        </w:rPr>
+      </w:pPr>
+      <w:r>
+        <w:rPr>
+          <w:rFonts w:ascii="Courier New" w:eastAsia="Times New Roman" w:hAnsi="Courier New" w:cs="Courier New"/>
+          <w:noProof/>
+          <w:color w:val="000000"/>
+          <w:sz w:val="16"/>
+          <w:szCs w:val="16"/>
+          <w:lang w:val="en-US"/>
         </w:rPr>
         <w:tab/>
       </w:r>
@@ -3704,6 +3707,7 @@
           <w:color w:val="800000"/>
           <w:sz w:val="16"/>
           <w:szCs w:val="16"/>
+          <w:lang w:val="en-US"/>
         </w:rPr>
         <w:t>if</w:t>
       </w:r>
@@ -3714,6 +3718,7 @@
           <w:color w:val="000000"/>
           <w:sz w:val="16"/>
           <w:szCs w:val="16"/>
+          <w:lang w:val="en-US"/>
         </w:rPr>
         <w:t xml:space="preserve"> </w:t>
       </w:r>
@@ -3724,6 +3729,7 @@
           <w:color w:val="808030"/>
           <w:sz w:val="16"/>
           <w:szCs w:val="16"/>
+          <w:lang w:val="en-US"/>
         </w:rPr>
         <w:t>(</w:t>
       </w:r>
@@ -3734,6 +3740,7 @@
           <w:color w:val="000000"/>
           <w:sz w:val="16"/>
           <w:szCs w:val="16"/>
+          <w:lang w:val="en-US"/>
         </w:rPr>
         <w:t xml:space="preserve">i </w:t>
       </w:r>
@@ -3744,6 +3751,7 @@
           <w:color w:val="808030"/>
           <w:sz w:val="16"/>
           <w:szCs w:val="16"/>
+          <w:lang w:val="en-US"/>
         </w:rPr>
         <w:t>&gt;=</w:t>
       </w:r>
@@ -3754,6 +3762,7 @@
           <w:color w:val="000000"/>
           <w:sz w:val="16"/>
           <w:szCs w:val="16"/>
+          <w:lang w:val="en-US"/>
         </w:rPr>
         <w:t xml:space="preserve"> </w:t>
       </w:r>
@@ -3764,6 +3773,7 @@
           <w:color w:val="808030"/>
           <w:sz w:val="16"/>
           <w:szCs w:val="16"/>
+          <w:lang w:val="en-US"/>
         </w:rPr>
         <w:t>(</w:t>
       </w:r>
@@ -3774,6 +3784,7 @@
           <w:color w:val="000000"/>
           <w:sz w:val="16"/>
           <w:szCs w:val="16"/>
+          <w:lang w:val="en-US"/>
         </w:rPr>
         <w:t>cab_2</w:t>
       </w:r>
@@ -3784,6 +3795,7 @@
           <w:color w:val="808030"/>
           <w:sz w:val="16"/>
           <w:szCs w:val="16"/>
+          <w:lang w:val="en-US"/>
         </w:rPr>
         <w:t>.</w:t>
       </w:r>
@@ -3794,6 +3806,7 @@
           <w:color w:val="000000"/>
           <w:sz w:val="16"/>
           <w:szCs w:val="16"/>
+          <w:lang w:val="en-US"/>
         </w:rPr>
         <w:t xml:space="preserve">SubChunk2Size </w:t>
       </w:r>
@@ -3804,6 +3817,7 @@
           <w:color w:val="808030"/>
           <w:sz w:val="16"/>
           <w:szCs w:val="16"/>
+          <w:lang w:val="en-US"/>
         </w:rPr>
         <w:t>/</w:t>
       </w:r>
@@ -3814,6 +3828,7 @@
           <w:color w:val="000000"/>
           <w:sz w:val="16"/>
           <w:szCs w:val="16"/>
+          <w:lang w:val="en-US"/>
         </w:rPr>
         <w:t xml:space="preserve"> </w:t>
       </w:r>
@@ -3824,6 +3839,7 @@
           <w:color w:val="008C00"/>
           <w:sz w:val="16"/>
           <w:szCs w:val="16"/>
+          <w:lang w:val="en-US"/>
         </w:rPr>
         <w:t>2</w:t>
       </w:r>
@@ -3834,6 +3850,7 @@
           <w:color w:val="808030"/>
           <w:sz w:val="16"/>
           <w:szCs w:val="16"/>
+          <w:lang w:val="en-US"/>
         </w:rPr>
         <w:t>))</w:t>
       </w:r>
@@ -3872,15 +3889,17 @@
           <w:color w:val="000000"/>
           <w:sz w:val="16"/>
           <w:szCs w:val="16"/>
-        </w:rPr>
-      </w:pPr>
-      <w:r>
-        <w:rPr>
-          <w:rFonts w:ascii="Courier New" w:eastAsia="Times New Roman" w:hAnsi="Courier New" w:cs="Courier New"/>
-          <w:noProof/>
-          <w:color w:val="000000"/>
-          <w:sz w:val="16"/>
-          <w:szCs w:val="16"/>
+          <w:lang w:val="en-US"/>
+        </w:rPr>
+      </w:pPr>
+      <w:r>
+        <w:rPr>
+          <w:rFonts w:ascii="Courier New" w:eastAsia="Times New Roman" w:hAnsi="Courier New" w:cs="Courier New"/>
+          <w:noProof/>
+          <w:color w:val="000000"/>
+          <w:sz w:val="16"/>
+          <w:szCs w:val="16"/>
+          <w:lang w:val="en-US"/>
         </w:rPr>
         <w:tab/>
       </w:r>
@@ -3891,6 +3910,7 @@
           <w:color w:val="000000"/>
           <w:sz w:val="16"/>
           <w:szCs w:val="16"/>
+          <w:lang w:val="en-US"/>
         </w:rPr>
         <w:tab/>
         <w:t xml:space="preserve">real2 </w:t>
@@ -3902,6 +3922,7 @@
           <w:color w:val="808030"/>
           <w:sz w:val="16"/>
           <w:szCs w:val="16"/>
+          <w:lang w:val="en-US"/>
         </w:rPr>
         <w:t>=</w:t>
       </w:r>
@@ -3912,6 +3933,7 @@
           <w:color w:val="000000"/>
           <w:sz w:val="16"/>
           <w:szCs w:val="16"/>
+          <w:lang w:val="en-US"/>
         </w:rPr>
         <w:t xml:space="preserve"> </w:t>
       </w:r>
@@ -3922,6 +3944,7 @@
           <w:color w:val="008C00"/>
           <w:sz w:val="16"/>
           <w:szCs w:val="16"/>
+          <w:lang w:val="en-US"/>
         </w:rPr>
         <w:t>0</w:t>
       </w:r>
@@ -3932,6 +3955,7 @@
           <w:color w:val="800080"/>
           <w:sz w:val="16"/>
           <w:szCs w:val="16"/>
+          <w:lang w:val="en-US"/>
         </w:rPr>
         <w:t>;</w:t>
       </w:r>
@@ -3970,15 +3994,17 @@
           <w:color w:val="000000"/>
           <w:sz w:val="16"/>
           <w:szCs w:val="16"/>
-        </w:rPr>
-      </w:pPr>
-      <w:r>
-        <w:rPr>
-          <w:rFonts w:ascii="Courier New" w:eastAsia="Times New Roman" w:hAnsi="Courier New" w:cs="Courier New"/>
-          <w:noProof/>
-          <w:color w:val="000000"/>
-          <w:sz w:val="16"/>
-          <w:szCs w:val="16"/>
+          <w:lang w:val="en-US"/>
+        </w:rPr>
+      </w:pPr>
+      <w:r>
+        <w:rPr>
+          <w:rFonts w:ascii="Courier New" w:eastAsia="Times New Roman" w:hAnsi="Courier New" w:cs="Courier New"/>
+          <w:noProof/>
+          <w:color w:val="000000"/>
+          <w:sz w:val="16"/>
+          <w:szCs w:val="16"/>
+          <w:lang w:val="en-US"/>
         </w:rPr>
         <w:tab/>
       </w:r>
@@ -3991,6 +4017,7 @@
           <w:color w:val="800000"/>
           <w:sz w:val="16"/>
           <w:szCs w:val="16"/>
+          <w:lang w:val="en-US"/>
         </w:rPr>
         <w:t>else</w:t>
       </w:r>
@@ -4029,15 +4056,17 @@
           <w:color w:val="000000"/>
           <w:sz w:val="16"/>
           <w:szCs w:val="16"/>
-        </w:rPr>
-      </w:pPr>
-      <w:r>
-        <w:rPr>
-          <w:rFonts w:ascii="Courier New" w:eastAsia="Times New Roman" w:hAnsi="Courier New" w:cs="Courier New"/>
-          <w:noProof/>
-          <w:color w:val="000000"/>
-          <w:sz w:val="16"/>
-          <w:szCs w:val="16"/>
+          <w:lang w:val="en-US"/>
+        </w:rPr>
+      </w:pPr>
+      <w:r>
+        <w:rPr>
+          <w:rFonts w:ascii="Courier New" w:eastAsia="Times New Roman" w:hAnsi="Courier New" w:cs="Courier New"/>
+          <w:noProof/>
+          <w:color w:val="000000"/>
+          <w:sz w:val="16"/>
+          <w:szCs w:val="16"/>
+          <w:lang w:val="en-US"/>
         </w:rPr>
         <w:tab/>
       </w:r>
@@ -4048,6 +4077,7 @@
           <w:color w:val="000000"/>
           <w:sz w:val="16"/>
           <w:szCs w:val="16"/>
+          <w:lang w:val="en-US"/>
         </w:rPr>
         <w:tab/>
       </w:r>
@@ -4058,6 +4088,7 @@
           <w:color w:val="603000"/>
           <w:sz w:val="16"/>
           <w:szCs w:val="16"/>
+          <w:lang w:val="en-US"/>
         </w:rPr>
         <w:t>fread</w:t>
       </w:r>
@@ -4068,6 +4099,7 @@
           <w:color w:val="000000"/>
           <w:sz w:val="16"/>
           <w:szCs w:val="16"/>
+          <w:lang w:val="en-US"/>
         </w:rPr>
         <w:t xml:space="preserve"> </w:t>
       </w:r>
@@ -4078,6 +4110,7 @@
           <w:color w:val="808030"/>
           <w:sz w:val="16"/>
           <w:szCs w:val="16"/>
+          <w:lang w:val="en-US"/>
         </w:rPr>
         <w:t>(&amp;</w:t>
       </w:r>
@@ -4088,6 +4121,7 @@
           <w:color w:val="000000"/>
           <w:sz w:val="16"/>
           <w:szCs w:val="16"/>
+          <w:lang w:val="en-US"/>
         </w:rPr>
         <w:t>real2</w:t>
       </w:r>
@@ -4098,6 +4132,7 @@
           <w:color w:val="808030"/>
           <w:sz w:val="16"/>
           <w:szCs w:val="16"/>
+          <w:lang w:val="en-US"/>
         </w:rPr>
         <w:t>,</w:t>
       </w:r>
@@ -4108,6 +4143,7 @@
           <w:color w:val="000000"/>
           <w:sz w:val="16"/>
           <w:szCs w:val="16"/>
+          <w:lang w:val="en-US"/>
         </w:rPr>
         <w:t xml:space="preserve"> </w:t>
       </w:r>
@@ -4120,6 +4156,7 @@
           <w:color w:val="800000"/>
           <w:sz w:val="16"/>
           <w:szCs w:val="16"/>
+          <w:lang w:val="en-US"/>
         </w:rPr>
         <w:t>sizeof</w:t>
       </w:r>
@@ -4130,6 +4167,7 @@
           <w:color w:val="000000"/>
           <w:sz w:val="16"/>
           <w:szCs w:val="16"/>
+          <w:lang w:val="en-US"/>
         </w:rPr>
         <w:t xml:space="preserve"> </w:t>
       </w:r>
@@ -4140,6 +4178,7 @@
           <w:color w:val="808030"/>
           <w:sz w:val="16"/>
           <w:szCs w:val="16"/>
+          <w:lang w:val="en-US"/>
         </w:rPr>
         <w:t>(</w:t>
       </w:r>
@@ -4152,6 +4191,7 @@
           <w:color w:val="800000"/>
           <w:sz w:val="16"/>
           <w:szCs w:val="16"/>
+          <w:lang w:val="en-US"/>
         </w:rPr>
         <w:t>short</w:t>
       </w:r>
@@ -4162,6 +4202,7 @@
           <w:color w:val="808030"/>
           <w:sz w:val="16"/>
           <w:szCs w:val="16"/>
+          <w:lang w:val="en-US"/>
         </w:rPr>
         <w:t>),</w:t>
       </w:r>
@@ -4172,6 +4213,7 @@
           <w:color w:val="000000"/>
           <w:sz w:val="16"/>
           <w:szCs w:val="16"/>
+          <w:lang w:val="en-US"/>
         </w:rPr>
         <w:t xml:space="preserve"> </w:t>
       </w:r>
@@ -4182,6 +4224,7 @@
           <w:color w:val="008C00"/>
           <w:sz w:val="16"/>
           <w:szCs w:val="16"/>
+          <w:lang w:val="en-US"/>
         </w:rPr>
         <w:t>1</w:t>
       </w:r>
@@ -4192,6 +4235,7 @@
           <w:color w:val="808030"/>
           <w:sz w:val="16"/>
           <w:szCs w:val="16"/>
+          <w:lang w:val="en-US"/>
         </w:rPr>
         <w:t>,</w:t>
       </w:r>
@@ -4202,6 +4246,7 @@
           <w:color w:val="000000"/>
           <w:sz w:val="16"/>
           <w:szCs w:val="16"/>
+          <w:lang w:val="en-US"/>
         </w:rPr>
         <w:t xml:space="preserve"> archivo_2</w:t>
       </w:r>
@@ -4212,6 +4257,7 @@
           <w:color w:val="808030"/>
           <w:sz w:val="16"/>
           <w:szCs w:val="16"/>
+          <w:lang w:val="en-US"/>
         </w:rPr>
         <w:t>)</w:t>
       </w:r>
@@ -4222,6 +4268,7 @@
           <w:color w:val="800080"/>
           <w:sz w:val="16"/>
           <w:szCs w:val="16"/>
+          <w:lang w:val="en-US"/>
         </w:rPr>
         <w:t>;</w:t>
       </w:r>
@@ -4260,15 +4307,17 @@
           <w:color w:val="000000"/>
           <w:sz w:val="16"/>
           <w:szCs w:val="16"/>
-        </w:rPr>
-      </w:pPr>
-      <w:r>
-        <w:rPr>
-          <w:rFonts w:ascii="Courier New" w:eastAsia="Times New Roman" w:hAnsi="Courier New" w:cs="Courier New"/>
-          <w:noProof/>
-          <w:color w:val="000000"/>
-          <w:sz w:val="16"/>
-          <w:szCs w:val="16"/>
+          <w:lang w:val="en-US"/>
+        </w:rPr>
+      </w:pPr>
+      <w:r>
+        <w:rPr>
+          <w:rFonts w:ascii="Courier New" w:eastAsia="Times New Roman" w:hAnsi="Courier New" w:cs="Courier New"/>
+          <w:noProof/>
+          <w:color w:val="000000"/>
+          <w:sz w:val="16"/>
+          <w:szCs w:val="16"/>
+          <w:lang w:val="en-US"/>
         </w:rPr>
         <w:tab/>
         <w:t xml:space="preserve">real2_1 </w:t>
@@ -4280,6 +4329,7 @@
           <w:color w:val="808030"/>
           <w:sz w:val="16"/>
           <w:szCs w:val="16"/>
+          <w:lang w:val="en-US"/>
         </w:rPr>
         <w:t>=</w:t>
       </w:r>
@@ -4290,6 +4340,7 @@
           <w:color w:val="000000"/>
           <w:sz w:val="16"/>
           <w:szCs w:val="16"/>
+          <w:lang w:val="en-US"/>
         </w:rPr>
         <w:t xml:space="preserve"> </w:t>
       </w:r>
@@ -4300,6 +4351,7 @@
           <w:color w:val="808030"/>
           <w:sz w:val="16"/>
           <w:szCs w:val="16"/>
+          <w:lang w:val="en-US"/>
         </w:rPr>
         <w:t>(</w:t>
       </w:r>
@@ -4310,6 +4362,7 @@
           <w:color w:val="000000"/>
           <w:sz w:val="16"/>
           <w:szCs w:val="16"/>
+          <w:lang w:val="en-US"/>
         </w:rPr>
         <w:t xml:space="preserve">real2 </w:t>
       </w:r>
@@ -4320,6 +4373,7 @@
           <w:color w:val="808030"/>
           <w:sz w:val="16"/>
           <w:szCs w:val="16"/>
+          <w:lang w:val="en-US"/>
         </w:rPr>
         <w:t>/</w:t>
       </w:r>
@@ -4330,6 +4384,7 @@
           <w:color w:val="000000"/>
           <w:sz w:val="16"/>
           <w:szCs w:val="16"/>
+          <w:lang w:val="en-US"/>
         </w:rPr>
         <w:t xml:space="preserve"> </w:t>
       </w:r>
@@ -4340,6 +4395,7 @@
           <w:color w:val="603000"/>
           <w:sz w:val="16"/>
           <w:szCs w:val="16"/>
+          <w:lang w:val="en-US"/>
         </w:rPr>
         <w:t>max</w:t>
       </w:r>
@@ -4350,6 +4406,7 @@
           <w:color w:val="808030"/>
           <w:sz w:val="16"/>
           <w:szCs w:val="16"/>
+          <w:lang w:val="en-US"/>
         </w:rPr>
         <w:t>)</w:t>
       </w:r>
@@ -4360,6 +4417,7 @@
           <w:color w:val="800080"/>
           <w:sz w:val="16"/>
           <w:szCs w:val="16"/>
+          <w:lang w:val="en-US"/>
         </w:rPr>
         <w:t>;</w:t>
       </w:r>
@@ -4398,15 +4456,17 @@
           <w:color w:val="000000"/>
           <w:sz w:val="16"/>
           <w:szCs w:val="16"/>
-        </w:rPr>
-      </w:pPr>
-      <w:r>
-        <w:rPr>
-          <w:rFonts w:ascii="Courier New" w:eastAsia="Times New Roman" w:hAnsi="Courier New" w:cs="Courier New"/>
-          <w:noProof/>
-          <w:color w:val="000000"/>
-          <w:sz w:val="16"/>
-          <w:szCs w:val="16"/>
+          <w:lang w:val="en-US"/>
+        </w:rPr>
+      </w:pPr>
+      <w:r>
+        <w:rPr>
+          <w:rFonts w:ascii="Courier New" w:eastAsia="Times New Roman" w:hAnsi="Courier New" w:cs="Courier New"/>
+          <w:noProof/>
+          <w:color w:val="000000"/>
+          <w:sz w:val="16"/>
+          <w:szCs w:val="16"/>
+          <w:lang w:val="en-US"/>
         </w:rPr>
         <w:tab/>
         <w:t xml:space="preserve">real1 </w:t>
@@ -4418,6 +4478,7 @@
           <w:color w:val="808030"/>
           <w:sz w:val="16"/>
           <w:szCs w:val="16"/>
+          <w:lang w:val="en-US"/>
         </w:rPr>
         <w:t>=</w:t>
       </w:r>
@@ -4428,6 +4489,7 @@
           <w:color w:val="000000"/>
           <w:sz w:val="16"/>
           <w:szCs w:val="16"/>
+          <w:lang w:val="en-US"/>
         </w:rPr>
         <w:t xml:space="preserve"> </w:t>
       </w:r>
@@ -4438,6 +4500,7 @@
           <w:color w:val="808030"/>
           <w:sz w:val="16"/>
           <w:szCs w:val="16"/>
+          <w:lang w:val="en-US"/>
         </w:rPr>
         <w:t>(</w:t>
       </w:r>
@@ -4448,6 +4511,7 @@
           <w:color w:val="000000"/>
           <w:sz w:val="16"/>
           <w:szCs w:val="16"/>
+          <w:lang w:val="en-US"/>
         </w:rPr>
         <w:t xml:space="preserve">real1_1 </w:t>
       </w:r>
@@ -4458,6 +4522,7 @@
           <w:color w:val="808030"/>
           <w:sz w:val="16"/>
           <w:szCs w:val="16"/>
+          <w:lang w:val="en-US"/>
         </w:rPr>
         <w:t>*</w:t>
       </w:r>
@@ -4468,6 +4533,7 @@
           <w:color w:val="000000"/>
           <w:sz w:val="16"/>
           <w:szCs w:val="16"/>
+          <w:lang w:val="en-US"/>
         </w:rPr>
         <w:t xml:space="preserve"> real2_1 </w:t>
       </w:r>
@@ -4478,6 +4544,7 @@
           <w:color w:val="808030"/>
           <w:sz w:val="16"/>
           <w:szCs w:val="16"/>
+          <w:lang w:val="en-US"/>
         </w:rPr>
         <w:t>*</w:t>
       </w:r>
@@ -4488,6 +4555,7 @@
           <w:color w:val="000000"/>
           <w:sz w:val="16"/>
           <w:szCs w:val="16"/>
+          <w:lang w:val="en-US"/>
         </w:rPr>
         <w:t xml:space="preserve"> </w:t>
       </w:r>
@@ -4498,6 +4566,7 @@
           <w:color w:val="603000"/>
           <w:sz w:val="16"/>
           <w:szCs w:val="16"/>
+          <w:lang w:val="en-US"/>
         </w:rPr>
         <w:t>max</w:t>
       </w:r>
@@ -4508,6 +4577,7 @@
           <w:color w:val="808030"/>
           <w:sz w:val="16"/>
           <w:szCs w:val="16"/>
+          <w:lang w:val="en-US"/>
         </w:rPr>
         <w:t>)</w:t>
       </w:r>
@@ -4518,6 +4588,7 @@
           <w:color w:val="800080"/>
           <w:sz w:val="16"/>
           <w:szCs w:val="16"/>
+          <w:lang w:val="en-US"/>
         </w:rPr>
         <w:t>;</w:t>
       </w:r>
@@ -4566,6 +4637,7 @@
           <w:color w:val="000000"/>
           <w:sz w:val="16"/>
           <w:szCs w:val="16"/>
+          <w:lang w:val="en-US"/>
         </w:rPr>
         <w:tab/>
       </w:r>
@@ -4894,6 +4966,7 @@
           <w:color w:val="000000"/>
           <w:sz w:val="16"/>
           <w:szCs w:val="16"/>
+          <w:lang w:val="en-US"/>
         </w:rPr>
       </w:pPr>
       <w:r>
@@ -4905,6 +4978,7 @@
           <w:color w:val="800000"/>
           <w:sz w:val="16"/>
           <w:szCs w:val="16"/>
+          <w:lang w:val="en-US"/>
         </w:rPr>
         <w:lastRenderedPageBreak/>
         <w:t>for</w:t>
@@ -4916,6 +4990,7 @@
           <w:color w:val="000000"/>
           <w:sz w:val="16"/>
           <w:szCs w:val="16"/>
+          <w:lang w:val="en-US"/>
         </w:rPr>
         <w:t xml:space="preserve"> </w:t>
       </w:r>
@@ -4926,6 +5001,7 @@
           <w:color w:val="808030"/>
           <w:sz w:val="16"/>
           <w:szCs w:val="16"/>
+          <w:lang w:val="en-US"/>
         </w:rPr>
         <w:t>(</w:t>
       </w:r>
@@ -4936,6 +5012,7 @@
           <w:color w:val="000000"/>
           <w:sz w:val="16"/>
           <w:szCs w:val="16"/>
+          <w:lang w:val="en-US"/>
         </w:rPr>
         <w:t xml:space="preserve">i </w:t>
       </w:r>
@@ -4946,6 +5023,7 @@
           <w:color w:val="808030"/>
           <w:sz w:val="16"/>
           <w:szCs w:val="16"/>
+          <w:lang w:val="en-US"/>
         </w:rPr>
         <w:t>=</w:t>
       </w:r>
@@ -4956,6 +5034,7 @@
           <w:color w:val="000000"/>
           <w:sz w:val="16"/>
           <w:szCs w:val="16"/>
+          <w:lang w:val="en-US"/>
         </w:rPr>
         <w:t xml:space="preserve"> </w:t>
       </w:r>
@@ -4966,6 +5045,7 @@
           <w:color w:val="008C00"/>
           <w:sz w:val="16"/>
           <w:szCs w:val="16"/>
+          <w:lang w:val="en-US"/>
         </w:rPr>
         <w:t>0</w:t>
       </w:r>
@@ -4976,6 +5056,7 @@
           <w:color w:val="800080"/>
           <w:sz w:val="16"/>
           <w:szCs w:val="16"/>
+          <w:lang w:val="en-US"/>
         </w:rPr>
         <w:t>;</w:t>
       </w:r>
@@ -4986,6 +5067,7 @@
           <w:color w:val="000000"/>
           <w:sz w:val="16"/>
           <w:szCs w:val="16"/>
+          <w:lang w:val="en-US"/>
         </w:rPr>
         <w:t xml:space="preserve"> i </w:t>
       </w:r>
@@ -4996,6 +5078,7 @@
           <w:color w:val="808030"/>
           <w:sz w:val="16"/>
           <w:szCs w:val="16"/>
+          <w:lang w:val="en-US"/>
         </w:rPr>
         <w:t>&lt;</w:t>
       </w:r>
@@ -5006,6 +5089,7 @@
           <w:color w:val="000000"/>
           <w:sz w:val="16"/>
           <w:szCs w:val="16"/>
+          <w:lang w:val="en-US"/>
         </w:rPr>
         <w:t xml:space="preserve"> </w:t>
       </w:r>
@@ -5016,6 +5100,7 @@
           <w:color w:val="808030"/>
           <w:sz w:val="16"/>
           <w:szCs w:val="16"/>
+          <w:lang w:val="en-US"/>
         </w:rPr>
         <w:t>(</w:t>
       </w:r>
@@ -5026,6 +5111,7 @@
           <w:color w:val="000000"/>
           <w:sz w:val="16"/>
           <w:szCs w:val="16"/>
+          <w:lang w:val="en-US"/>
         </w:rPr>
         <w:t>cab_1</w:t>
       </w:r>
@@ -5036,6 +5122,7 @@
           <w:color w:val="808030"/>
           <w:sz w:val="16"/>
           <w:szCs w:val="16"/>
+          <w:lang w:val="en-US"/>
         </w:rPr>
         <w:t>.</w:t>
       </w:r>
@@ -5046,6 +5133,7 @@
           <w:color w:val="000000"/>
           <w:sz w:val="16"/>
           <w:szCs w:val="16"/>
+          <w:lang w:val="en-US"/>
         </w:rPr>
         <w:t xml:space="preserve">SubChunk2Size </w:t>
       </w:r>
@@ -5056,6 +5144,7 @@
           <w:color w:val="808030"/>
           <w:sz w:val="16"/>
           <w:szCs w:val="16"/>
+          <w:lang w:val="en-US"/>
         </w:rPr>
         <w:t>/</w:t>
       </w:r>
@@ -5066,6 +5155,7 @@
           <w:color w:val="000000"/>
           <w:sz w:val="16"/>
           <w:szCs w:val="16"/>
+          <w:lang w:val="en-US"/>
         </w:rPr>
         <w:t xml:space="preserve"> </w:t>
       </w:r>
@@ -5076,6 +5166,7 @@
           <w:color w:val="008C00"/>
           <w:sz w:val="16"/>
           <w:szCs w:val="16"/>
+          <w:lang w:val="en-US"/>
         </w:rPr>
         <w:t>4</w:t>
       </w:r>
@@ -5086,6 +5177,7 @@
           <w:color w:val="808030"/>
           <w:sz w:val="16"/>
           <w:szCs w:val="16"/>
+          <w:lang w:val="en-US"/>
         </w:rPr>
         <w:t>)</w:t>
       </w:r>
@@ -5096,6 +5188,7 @@
           <w:color w:val="800080"/>
           <w:sz w:val="16"/>
           <w:szCs w:val="16"/>
+          <w:lang w:val="en-US"/>
         </w:rPr>
         <w:t>;</w:t>
       </w:r>
@@ -5106,6 +5199,7 @@
           <w:color w:val="000000"/>
           <w:sz w:val="16"/>
           <w:szCs w:val="16"/>
+          <w:lang w:val="en-US"/>
         </w:rPr>
         <w:t xml:space="preserve"> i </w:t>
       </w:r>
@@ -5116,6 +5210,7 @@
           <w:color w:val="808030"/>
           <w:sz w:val="16"/>
           <w:szCs w:val="16"/>
+          <w:lang w:val="en-US"/>
         </w:rPr>
         <w:t>++)</w:t>
       </w:r>
@@ -5278,6 +5373,7 @@
           <w:color w:val="000000"/>
           <w:sz w:val="16"/>
           <w:szCs w:val="16"/>
+          <w:lang w:val="en-US"/>
         </w:rPr>
       </w:pPr>
       <w:r>
@@ -5297,6 +5393,7 @@
           <w:color w:val="603000"/>
           <w:sz w:val="16"/>
           <w:szCs w:val="16"/>
+          <w:lang w:val="en-US"/>
         </w:rPr>
         <w:t>fread</w:t>
       </w:r>
@@ -5307,6 +5404,7 @@
           <w:color w:val="000000"/>
           <w:sz w:val="16"/>
           <w:szCs w:val="16"/>
+          <w:lang w:val="en-US"/>
         </w:rPr>
         <w:t xml:space="preserve"> </w:t>
       </w:r>
@@ -5317,6 +5415,7 @@
           <w:color w:val="808030"/>
           <w:sz w:val="16"/>
           <w:szCs w:val="16"/>
+          <w:lang w:val="en-US"/>
         </w:rPr>
         <w:t>(&amp;</w:t>
       </w:r>
@@ -5327,6 +5426,7 @@
           <w:color w:val="000000"/>
           <w:sz w:val="16"/>
           <w:szCs w:val="16"/>
+          <w:lang w:val="en-US"/>
         </w:rPr>
         <w:t>real1</w:t>
       </w:r>
@@ -5337,6 +5437,7 @@
           <w:color w:val="808030"/>
           <w:sz w:val="16"/>
           <w:szCs w:val="16"/>
+          <w:lang w:val="en-US"/>
         </w:rPr>
         <w:t>,</w:t>
       </w:r>
@@ -5347,6 +5448,7 @@
           <w:color w:val="000000"/>
           <w:sz w:val="16"/>
           <w:szCs w:val="16"/>
+          <w:lang w:val="en-US"/>
         </w:rPr>
         <w:t xml:space="preserve"> </w:t>
       </w:r>
@@ -5359,6 +5461,7 @@
           <w:color w:val="800000"/>
           <w:sz w:val="16"/>
           <w:szCs w:val="16"/>
+          <w:lang w:val="en-US"/>
         </w:rPr>
         <w:t>sizeof</w:t>
       </w:r>
@@ -5369,6 +5472,7 @@
           <w:color w:val="000000"/>
           <w:sz w:val="16"/>
           <w:szCs w:val="16"/>
+          <w:lang w:val="en-US"/>
         </w:rPr>
         <w:t xml:space="preserve"> </w:t>
       </w:r>
@@ -5379,6 +5483,7 @@
           <w:color w:val="808030"/>
           <w:sz w:val="16"/>
           <w:szCs w:val="16"/>
+          <w:lang w:val="en-US"/>
         </w:rPr>
         <w:t>(</w:t>
       </w:r>
@@ -5391,6 +5496,7 @@
           <w:color w:val="800000"/>
           <w:sz w:val="16"/>
           <w:szCs w:val="16"/>
+          <w:lang w:val="en-US"/>
         </w:rPr>
         <w:t>short</w:t>
       </w:r>
@@ -5401,6 +5507,7 @@
           <w:color w:val="808030"/>
           <w:sz w:val="16"/>
           <w:szCs w:val="16"/>
+          <w:lang w:val="en-US"/>
         </w:rPr>
         <w:t>),</w:t>
       </w:r>
@@ -5411,6 +5518,7 @@
           <w:color w:val="000000"/>
           <w:sz w:val="16"/>
           <w:szCs w:val="16"/>
+          <w:lang w:val="en-US"/>
         </w:rPr>
         <w:t xml:space="preserve"> </w:t>
       </w:r>
@@ -5421,6 +5529,7 @@
           <w:color w:val="008C00"/>
           <w:sz w:val="16"/>
           <w:szCs w:val="16"/>
+          <w:lang w:val="en-US"/>
         </w:rPr>
         <w:t>1</w:t>
       </w:r>
@@ -5431,6 +5540,7 @@
           <w:color w:val="808030"/>
           <w:sz w:val="16"/>
           <w:szCs w:val="16"/>
+          <w:lang w:val="en-US"/>
         </w:rPr>
         <w:t>,</w:t>
       </w:r>
@@ -5441,6 +5551,7 @@
           <w:color w:val="000000"/>
           <w:sz w:val="16"/>
           <w:szCs w:val="16"/>
+          <w:lang w:val="en-US"/>
         </w:rPr>
         <w:t xml:space="preserve"> archivo_1</w:t>
       </w:r>
@@ -5451,6 +5562,7 @@
           <w:color w:val="808030"/>
           <w:sz w:val="16"/>
           <w:szCs w:val="16"/>
+          <w:lang w:val="en-US"/>
         </w:rPr>
         <w:t>)</w:t>
       </w:r>
@@ -5461,6 +5573,7 @@
           <w:color w:val="800080"/>
           <w:sz w:val="16"/>
           <w:szCs w:val="16"/>
+          <w:lang w:val="en-US"/>
         </w:rPr>
         <w:t>;</w:t>
       </w:r>
@@ -5499,15 +5612,17 @@
           <w:color w:val="000000"/>
           <w:sz w:val="16"/>
           <w:szCs w:val="16"/>
-        </w:rPr>
-      </w:pPr>
-      <w:r>
-        <w:rPr>
-          <w:rFonts w:ascii="Courier New" w:eastAsia="Times New Roman" w:hAnsi="Courier New" w:cs="Courier New"/>
-          <w:noProof/>
-          <w:color w:val="000000"/>
-          <w:sz w:val="16"/>
-          <w:szCs w:val="16"/>
+          <w:lang w:val="en-US"/>
+        </w:rPr>
+      </w:pPr>
+      <w:r>
+        <w:rPr>
+          <w:rFonts w:ascii="Courier New" w:eastAsia="Times New Roman" w:hAnsi="Courier New" w:cs="Courier New"/>
+          <w:noProof/>
+          <w:color w:val="000000"/>
+          <w:sz w:val="16"/>
+          <w:szCs w:val="16"/>
+          <w:lang w:val="en-US"/>
         </w:rPr>
         <w:tab/>
         <w:t xml:space="preserve">real1_1 </w:t>
@@ -5519,6 +5634,7 @@
           <w:color w:val="808030"/>
           <w:sz w:val="16"/>
           <w:szCs w:val="16"/>
+          <w:lang w:val="en-US"/>
         </w:rPr>
         <w:t>=</w:t>
       </w:r>
@@ -5529,6 +5645,7 @@
           <w:color w:val="000000"/>
           <w:sz w:val="16"/>
           <w:szCs w:val="16"/>
+          <w:lang w:val="en-US"/>
         </w:rPr>
         <w:t xml:space="preserve"> </w:t>
       </w:r>
@@ -5539,6 +5656,7 @@
           <w:color w:val="808030"/>
           <w:sz w:val="16"/>
           <w:szCs w:val="16"/>
+          <w:lang w:val="en-US"/>
         </w:rPr>
         <w:t>(</w:t>
       </w:r>
@@ -5549,6 +5667,7 @@
           <w:color w:val="000000"/>
           <w:sz w:val="16"/>
           <w:szCs w:val="16"/>
+          <w:lang w:val="en-US"/>
         </w:rPr>
         <w:t xml:space="preserve">real1 </w:t>
       </w:r>
@@ -5559,6 +5678,7 @@
           <w:color w:val="808030"/>
           <w:sz w:val="16"/>
           <w:szCs w:val="16"/>
+          <w:lang w:val="en-US"/>
         </w:rPr>
         <w:t>/</w:t>
       </w:r>
@@ -5569,6 +5689,7 @@
           <w:color w:val="000000"/>
           <w:sz w:val="16"/>
           <w:szCs w:val="16"/>
+          <w:lang w:val="en-US"/>
         </w:rPr>
         <w:t xml:space="preserve"> </w:t>
       </w:r>
@@ -5579,6 +5700,7 @@
           <w:color w:val="603000"/>
           <w:sz w:val="16"/>
           <w:szCs w:val="16"/>
+          <w:lang w:val="en-US"/>
         </w:rPr>
         <w:t>max</w:t>
       </w:r>
@@ -5589,6 +5711,7 @@
           <w:color w:val="808030"/>
           <w:sz w:val="16"/>
           <w:szCs w:val="16"/>
+          <w:lang w:val="en-US"/>
         </w:rPr>
         <w:t>)</w:t>
       </w:r>
@@ -5599,6 +5722,7 @@
           <w:color w:val="800080"/>
           <w:sz w:val="16"/>
           <w:szCs w:val="16"/>
+          <w:lang w:val="en-US"/>
         </w:rPr>
         <w:t>;</w:t>
       </w:r>
@@ -5637,15 +5761,17 @@
           <w:color w:val="000000"/>
           <w:sz w:val="16"/>
           <w:szCs w:val="16"/>
-        </w:rPr>
-      </w:pPr>
-      <w:r>
-        <w:rPr>
-          <w:rFonts w:ascii="Courier New" w:eastAsia="Times New Roman" w:hAnsi="Courier New" w:cs="Courier New"/>
-          <w:noProof/>
-          <w:color w:val="000000"/>
-          <w:sz w:val="16"/>
-          <w:szCs w:val="16"/>
+          <w:lang w:val="en-US"/>
+        </w:rPr>
+      </w:pPr>
+      <w:r>
+        <w:rPr>
+          <w:rFonts w:ascii="Courier New" w:eastAsia="Times New Roman" w:hAnsi="Courier New" w:cs="Courier New"/>
+          <w:noProof/>
+          <w:color w:val="000000"/>
+          <w:sz w:val="16"/>
+          <w:szCs w:val="16"/>
+          <w:lang w:val="en-US"/>
         </w:rPr>
         <w:tab/>
       </w:r>
@@ -5658,6 +5784,7 @@
           <w:color w:val="800000"/>
           <w:sz w:val="16"/>
           <w:szCs w:val="16"/>
+          <w:lang w:val="en-US"/>
         </w:rPr>
         <w:t>if</w:t>
       </w:r>
@@ -5668,6 +5795,7 @@
           <w:color w:val="000000"/>
           <w:sz w:val="16"/>
           <w:szCs w:val="16"/>
+          <w:lang w:val="en-US"/>
         </w:rPr>
         <w:t xml:space="preserve"> </w:t>
       </w:r>
@@ -5678,6 +5806,7 @@
           <w:color w:val="808030"/>
           <w:sz w:val="16"/>
           <w:szCs w:val="16"/>
+          <w:lang w:val="en-US"/>
         </w:rPr>
         <w:t>(</w:t>
       </w:r>
@@ -5688,6 +5817,7 @@
           <w:color w:val="000000"/>
           <w:sz w:val="16"/>
           <w:szCs w:val="16"/>
+          <w:lang w:val="en-US"/>
         </w:rPr>
         <w:t xml:space="preserve">i </w:t>
       </w:r>
@@ -5698,6 +5828,7 @@
           <w:color w:val="808030"/>
           <w:sz w:val="16"/>
           <w:szCs w:val="16"/>
+          <w:lang w:val="en-US"/>
         </w:rPr>
         <w:t>&gt;=</w:t>
       </w:r>
@@ -5708,6 +5839,7 @@
           <w:color w:val="000000"/>
           <w:sz w:val="16"/>
           <w:szCs w:val="16"/>
+          <w:lang w:val="en-US"/>
         </w:rPr>
         <w:t xml:space="preserve"> </w:t>
       </w:r>
@@ -5718,6 +5850,7 @@
           <w:color w:val="808030"/>
           <w:sz w:val="16"/>
           <w:szCs w:val="16"/>
+          <w:lang w:val="en-US"/>
         </w:rPr>
         <w:t>(</w:t>
       </w:r>
@@ -5728,6 +5861,7 @@
           <w:color w:val="000000"/>
           <w:sz w:val="16"/>
           <w:szCs w:val="16"/>
+          <w:lang w:val="en-US"/>
         </w:rPr>
         <w:t>cab_2</w:t>
       </w:r>
@@ -5738,6 +5872,7 @@
           <w:color w:val="808030"/>
           <w:sz w:val="16"/>
           <w:szCs w:val="16"/>
+          <w:lang w:val="en-US"/>
         </w:rPr>
         <w:t>.</w:t>
       </w:r>
@@ -5748,6 +5883,7 @@
           <w:color w:val="000000"/>
           <w:sz w:val="16"/>
           <w:szCs w:val="16"/>
+          <w:lang w:val="en-US"/>
         </w:rPr>
         <w:t xml:space="preserve">SubChunk2Size </w:t>
       </w:r>
@@ -5758,6 +5894,7 @@
           <w:color w:val="808030"/>
           <w:sz w:val="16"/>
           <w:szCs w:val="16"/>
+          <w:lang w:val="en-US"/>
         </w:rPr>
         <w:t>/</w:t>
       </w:r>
@@ -5768,6 +5905,7 @@
           <w:color w:val="000000"/>
           <w:sz w:val="16"/>
           <w:szCs w:val="16"/>
+          <w:lang w:val="en-US"/>
         </w:rPr>
         <w:t xml:space="preserve"> </w:t>
       </w:r>
@@ -5778,6 +5916,7 @@
           <w:color w:val="008C00"/>
           <w:sz w:val="16"/>
           <w:szCs w:val="16"/>
+          <w:lang w:val="en-US"/>
         </w:rPr>
         <w:t>4</w:t>
       </w:r>
@@ -5788,6 +5927,7 @@
           <w:color w:val="808030"/>
           <w:sz w:val="16"/>
           <w:szCs w:val="16"/>
+          <w:lang w:val="en-US"/>
         </w:rPr>
         <w:t>))</w:t>
       </w:r>
@@ -5826,15 +5966,17 @@
           <w:color w:val="000000"/>
           <w:sz w:val="16"/>
           <w:szCs w:val="16"/>
-        </w:rPr>
-      </w:pPr>
-      <w:r>
-        <w:rPr>
-          <w:rFonts w:ascii="Courier New" w:eastAsia="Times New Roman" w:hAnsi="Courier New" w:cs="Courier New"/>
-          <w:noProof/>
-          <w:color w:val="000000"/>
-          <w:sz w:val="16"/>
-          <w:szCs w:val="16"/>
+          <w:lang w:val="en-US"/>
+        </w:rPr>
+      </w:pPr>
+      <w:r>
+        <w:rPr>
+          <w:rFonts w:ascii="Courier New" w:eastAsia="Times New Roman" w:hAnsi="Courier New" w:cs="Courier New"/>
+          <w:noProof/>
+          <w:color w:val="000000"/>
+          <w:sz w:val="16"/>
+          <w:szCs w:val="16"/>
+          <w:lang w:val="en-US"/>
         </w:rPr>
         <w:tab/>
       </w:r>
@@ -5845,6 +5987,7 @@
           <w:color w:val="800080"/>
           <w:sz w:val="16"/>
           <w:szCs w:val="16"/>
+          <w:lang w:val="en-US"/>
         </w:rPr>
         <w:t>{</w:t>
       </w:r>
@@ -5883,15 +6026,17 @@
           <w:color w:val="000000"/>
           <w:sz w:val="16"/>
           <w:szCs w:val="16"/>
-        </w:rPr>
-      </w:pPr>
-      <w:r>
-        <w:rPr>
-          <w:rFonts w:ascii="Courier New" w:eastAsia="Times New Roman" w:hAnsi="Courier New" w:cs="Courier New"/>
-          <w:noProof/>
-          <w:color w:val="000000"/>
-          <w:sz w:val="16"/>
-          <w:szCs w:val="16"/>
+          <w:lang w:val="en-US"/>
+        </w:rPr>
+      </w:pPr>
+      <w:r>
+        <w:rPr>
+          <w:rFonts w:ascii="Courier New" w:eastAsia="Times New Roman" w:hAnsi="Courier New" w:cs="Courier New"/>
+          <w:noProof/>
+          <w:color w:val="000000"/>
+          <w:sz w:val="16"/>
+          <w:szCs w:val="16"/>
+          <w:lang w:val="en-US"/>
         </w:rPr>
         <w:tab/>
       </w:r>
@@ -5902,6 +6047,7 @@
           <w:color w:val="000000"/>
           <w:sz w:val="16"/>
           <w:szCs w:val="16"/>
+          <w:lang w:val="en-US"/>
         </w:rPr>
         <w:tab/>
         <w:t xml:space="preserve">real2 </w:t>
@@ -5913,6 +6059,7 @@
           <w:color w:val="808030"/>
           <w:sz w:val="16"/>
           <w:szCs w:val="16"/>
+          <w:lang w:val="en-US"/>
         </w:rPr>
         <w:t>=</w:t>
       </w:r>
@@ -5923,6 +6070,7 @@
           <w:color w:val="000000"/>
           <w:sz w:val="16"/>
           <w:szCs w:val="16"/>
+          <w:lang w:val="en-US"/>
         </w:rPr>
         <w:t xml:space="preserve"> </w:t>
       </w:r>
@@ -5933,6 +6081,7 @@
           <w:color w:val="008C00"/>
           <w:sz w:val="16"/>
           <w:szCs w:val="16"/>
+          <w:lang w:val="en-US"/>
         </w:rPr>
         <w:t>0</w:t>
       </w:r>
@@ -5943,6 +6092,7 @@
           <w:color w:val="800080"/>
           <w:sz w:val="16"/>
           <w:szCs w:val="16"/>
+          <w:lang w:val="en-US"/>
         </w:rPr>
         <w:t>;</w:t>
       </w:r>
@@ -5981,15 +6131,17 @@
           <w:color w:val="000000"/>
           <w:sz w:val="16"/>
           <w:szCs w:val="16"/>
-        </w:rPr>
-      </w:pPr>
-      <w:r>
-        <w:rPr>
-          <w:rFonts w:ascii="Courier New" w:eastAsia="Times New Roman" w:hAnsi="Courier New" w:cs="Courier New"/>
-          <w:noProof/>
-          <w:color w:val="000000"/>
-          <w:sz w:val="16"/>
-          <w:szCs w:val="16"/>
+          <w:lang w:val="en-US"/>
+        </w:rPr>
+      </w:pPr>
+      <w:r>
+        <w:rPr>
+          <w:rFonts w:ascii="Courier New" w:eastAsia="Times New Roman" w:hAnsi="Courier New" w:cs="Courier New"/>
+          <w:noProof/>
+          <w:color w:val="000000"/>
+          <w:sz w:val="16"/>
+          <w:szCs w:val="16"/>
+          <w:lang w:val="en-US"/>
         </w:rPr>
         <w:tab/>
       </w:r>
@@ -6000,6 +6152,7 @@
           <w:color w:val="000000"/>
           <w:sz w:val="16"/>
           <w:szCs w:val="16"/>
+          <w:lang w:val="en-US"/>
         </w:rPr>
         <w:tab/>
         <w:t xml:space="preserve">imaginario2 </w:t>
@@ -6011,6 +6164,7 @@
           <w:color w:val="808030"/>
           <w:sz w:val="16"/>
           <w:szCs w:val="16"/>
+          <w:lang w:val="en-US"/>
         </w:rPr>
         <w:t>=</w:t>
       </w:r>
@@ -6021,6 +6175,7 @@
           <w:color w:val="000000"/>
           <w:sz w:val="16"/>
           <w:szCs w:val="16"/>
+          <w:lang w:val="en-US"/>
         </w:rPr>
         <w:t xml:space="preserve"> </w:t>
       </w:r>
@@ -6031,6 +6186,7 @@
           <w:color w:val="008C00"/>
           <w:sz w:val="16"/>
           <w:szCs w:val="16"/>
+          <w:lang w:val="en-US"/>
         </w:rPr>
         <w:t>0</w:t>
       </w:r>
@@ -6041,6 +6197,7 @@
           <w:color w:val="800080"/>
           <w:sz w:val="16"/>
           <w:szCs w:val="16"/>
+          <w:lang w:val="en-US"/>
         </w:rPr>
         <w:t>;</w:t>
       </w:r>
@@ -6079,15 +6236,17 @@
           <w:color w:val="000000"/>
           <w:sz w:val="16"/>
           <w:szCs w:val="16"/>
-        </w:rPr>
-      </w:pPr>
-      <w:r>
-        <w:rPr>
-          <w:rFonts w:ascii="Courier New" w:eastAsia="Times New Roman" w:hAnsi="Courier New" w:cs="Courier New"/>
-          <w:noProof/>
-          <w:color w:val="000000"/>
-          <w:sz w:val="16"/>
-          <w:szCs w:val="16"/>
+          <w:lang w:val="en-US"/>
+        </w:rPr>
+      </w:pPr>
+      <w:r>
+        <w:rPr>
+          <w:rFonts w:ascii="Courier New" w:eastAsia="Times New Roman" w:hAnsi="Courier New" w:cs="Courier New"/>
+          <w:noProof/>
+          <w:color w:val="000000"/>
+          <w:sz w:val="16"/>
+          <w:szCs w:val="16"/>
+          <w:lang w:val="en-US"/>
         </w:rPr>
         <w:tab/>
       </w:r>
@@ -6098,6 +6257,7 @@
           <w:color w:val="800080"/>
           <w:sz w:val="16"/>
           <w:szCs w:val="16"/>
+          <w:lang w:val="en-US"/>
         </w:rPr>
         <w:t>}</w:t>
       </w:r>
@@ -6110,6 +6270,7 @@
           <w:color w:val="800000"/>
           <w:sz w:val="16"/>
           <w:szCs w:val="16"/>
+          <w:lang w:val="en-US"/>
         </w:rPr>
         <w:t>else</w:t>
       </w:r>
@@ -6148,15 +6309,17 @@
           <w:color w:val="000000"/>
           <w:sz w:val="16"/>
           <w:szCs w:val="16"/>
-        </w:rPr>
-      </w:pPr>
-      <w:r>
-        <w:rPr>
-          <w:rFonts w:ascii="Courier New" w:eastAsia="Times New Roman" w:hAnsi="Courier New" w:cs="Courier New"/>
-          <w:noProof/>
-          <w:color w:val="000000"/>
-          <w:sz w:val="16"/>
-          <w:szCs w:val="16"/>
+          <w:lang w:val="en-US"/>
+        </w:rPr>
+      </w:pPr>
+      <w:r>
+        <w:rPr>
+          <w:rFonts w:ascii="Courier New" w:eastAsia="Times New Roman" w:hAnsi="Courier New" w:cs="Courier New"/>
+          <w:noProof/>
+          <w:color w:val="000000"/>
+          <w:sz w:val="16"/>
+          <w:szCs w:val="16"/>
+          <w:lang w:val="en-US"/>
         </w:rPr>
         <w:tab/>
       </w:r>
@@ -6167,6 +6330,7 @@
           <w:color w:val="800080"/>
           <w:sz w:val="16"/>
           <w:szCs w:val="16"/>
+          <w:lang w:val="en-US"/>
         </w:rPr>
         <w:t>{</w:t>
       </w:r>
@@ -6215,6 +6379,7 @@
           <w:color w:val="000000"/>
           <w:sz w:val="16"/>
           <w:szCs w:val="16"/>
+          <w:lang w:val="en-US"/>
         </w:rPr>
         <w:tab/>
       </w:r>
@@ -6225,6 +6390,7 @@
           <w:color w:val="000000"/>
           <w:sz w:val="16"/>
           <w:szCs w:val="16"/>
+          <w:lang w:val="en-US"/>
         </w:rPr>
         <w:tab/>
       </w:r>
@@ -6454,6 +6620,7 @@
           <w:color w:val="000000"/>
           <w:sz w:val="16"/>
           <w:szCs w:val="16"/>
+          <w:lang w:val="en-US"/>
         </w:rPr>
       </w:pPr>
       <w:r>
@@ -6485,6 +6652,7 @@
           <w:color w:val="603000"/>
           <w:sz w:val="16"/>
           <w:szCs w:val="16"/>
+          <w:lang w:val="en-US"/>
         </w:rPr>
         <w:t>fread</w:t>
       </w:r>
@@ -6495,6 +6663,7 @@
           <w:color w:val="000000"/>
           <w:sz w:val="16"/>
           <w:szCs w:val="16"/>
+          <w:lang w:val="en-US"/>
         </w:rPr>
         <w:t xml:space="preserve"> </w:t>
       </w:r>
@@ -6505,6 +6674,7 @@
           <w:color w:val="808030"/>
           <w:sz w:val="16"/>
           <w:szCs w:val="16"/>
+          <w:lang w:val="en-US"/>
         </w:rPr>
         <w:t>(&amp;</w:t>
       </w:r>
@@ -6515,6 +6685,7 @@
           <w:color w:val="000000"/>
           <w:sz w:val="16"/>
           <w:szCs w:val="16"/>
+          <w:lang w:val="en-US"/>
         </w:rPr>
         <w:t>imaginario2</w:t>
       </w:r>
@@ -6525,6 +6696,7 @@
           <w:color w:val="808030"/>
           <w:sz w:val="16"/>
           <w:szCs w:val="16"/>
+          <w:lang w:val="en-US"/>
         </w:rPr>
         <w:t>,</w:t>
       </w:r>
@@ -6535,6 +6707,7 @@
           <w:color w:val="000000"/>
           <w:sz w:val="16"/>
           <w:szCs w:val="16"/>
+          <w:lang w:val="en-US"/>
         </w:rPr>
         <w:t xml:space="preserve"> </w:t>
       </w:r>
@@ -6547,6 +6720,7 @@
           <w:color w:val="800000"/>
           <w:sz w:val="16"/>
           <w:szCs w:val="16"/>
+          <w:lang w:val="en-US"/>
         </w:rPr>
         <w:t>sizeof</w:t>
       </w:r>
@@ -6557,6 +6731,7 @@
           <w:color w:val="000000"/>
           <w:sz w:val="16"/>
           <w:szCs w:val="16"/>
+          <w:lang w:val="en-US"/>
         </w:rPr>
         <w:t xml:space="preserve"> </w:t>
       </w:r>
@@ -6567,6 +6742,7 @@
           <w:color w:val="808030"/>
           <w:sz w:val="16"/>
           <w:szCs w:val="16"/>
+          <w:lang w:val="en-US"/>
         </w:rPr>
         <w:t>(</w:t>
       </w:r>
@@ -6579,6 +6755,7 @@
           <w:color w:val="800000"/>
           <w:sz w:val="16"/>
           <w:szCs w:val="16"/>
+          <w:lang w:val="en-US"/>
         </w:rPr>
         <w:t>short</w:t>
       </w:r>
@@ -6589,6 +6766,7 @@
           <w:color w:val="808030"/>
           <w:sz w:val="16"/>
           <w:szCs w:val="16"/>
+          <w:lang w:val="en-US"/>
         </w:rPr>
         <w:t>),</w:t>
       </w:r>
@@ -6599,6 +6777,7 @@
           <w:color w:val="000000"/>
           <w:sz w:val="16"/>
           <w:szCs w:val="16"/>
+          <w:lang w:val="en-US"/>
         </w:rPr>
         <w:t xml:space="preserve"> </w:t>
       </w:r>
@@ -6609,6 +6788,7 @@
           <w:color w:val="008C00"/>
           <w:sz w:val="16"/>
           <w:szCs w:val="16"/>
+          <w:lang w:val="en-US"/>
         </w:rPr>
         <w:t>1</w:t>
       </w:r>
@@ -6619,6 +6799,7 @@
           <w:color w:val="808030"/>
           <w:sz w:val="16"/>
           <w:szCs w:val="16"/>
+          <w:lang w:val="en-US"/>
         </w:rPr>
         <w:t>,</w:t>
       </w:r>
@@ -6629,6 +6810,7 @@
           <w:color w:val="000000"/>
           <w:sz w:val="16"/>
           <w:szCs w:val="16"/>
+          <w:lang w:val="en-US"/>
         </w:rPr>
         <w:t xml:space="preserve"> archivo_2</w:t>
       </w:r>
@@ -6639,6 +6821,7 @@
           <w:color w:val="808030"/>
           <w:sz w:val="16"/>
           <w:szCs w:val="16"/>
+          <w:lang w:val="en-US"/>
         </w:rPr>
         <w:t>)</w:t>
       </w:r>
@@ -6649,6 +6832,7 @@
           <w:color w:val="800080"/>
           <w:sz w:val="16"/>
           <w:szCs w:val="16"/>
+          <w:lang w:val="en-US"/>
         </w:rPr>
         <w:t>;</w:t>
       </w:r>
@@ -6696,6 +6880,7 @@
           <w:color w:val="000000"/>
           <w:sz w:val="16"/>
           <w:szCs w:val="16"/>
+          <w:lang w:val="en-US"/>
         </w:rPr>
         <w:tab/>
       </w:r>
@@ -6996,6 +7181,7 @@
           <w:color w:val="000000"/>
           <w:sz w:val="16"/>
           <w:szCs w:val="16"/>
+          <w:lang w:val="en-US"/>
         </w:rPr>
       </w:pPr>
       <w:r>
@@ -7015,6 +7201,7 @@
           <w:color w:val="603000"/>
           <w:sz w:val="16"/>
           <w:szCs w:val="16"/>
+          <w:lang w:val="en-US"/>
         </w:rPr>
         <w:t>fread</w:t>
       </w:r>
@@ -7025,6 +7212,7 @@
           <w:color w:val="000000"/>
           <w:sz w:val="16"/>
           <w:szCs w:val="16"/>
+          <w:lang w:val="en-US"/>
         </w:rPr>
         <w:t xml:space="preserve"> </w:t>
       </w:r>
@@ -7035,6 +7223,7 @@
           <w:color w:val="808030"/>
           <w:sz w:val="16"/>
           <w:szCs w:val="16"/>
+          <w:lang w:val="en-US"/>
         </w:rPr>
         <w:t>(&amp;</w:t>
       </w:r>
@@ -7045,6 +7234,7 @@
           <w:color w:val="000000"/>
           <w:sz w:val="16"/>
           <w:szCs w:val="16"/>
+          <w:lang w:val="en-US"/>
         </w:rPr>
         <w:t>imaginario1</w:t>
       </w:r>
@@ -7055,6 +7245,7 @@
           <w:color w:val="808030"/>
           <w:sz w:val="16"/>
           <w:szCs w:val="16"/>
+          <w:lang w:val="en-US"/>
         </w:rPr>
         <w:t>,</w:t>
       </w:r>
@@ -7065,6 +7256,7 @@
           <w:color w:val="000000"/>
           <w:sz w:val="16"/>
           <w:szCs w:val="16"/>
+          <w:lang w:val="en-US"/>
         </w:rPr>
         <w:t xml:space="preserve"> </w:t>
       </w:r>
@@ -7077,6 +7269,7 @@
           <w:color w:val="800000"/>
           <w:sz w:val="16"/>
           <w:szCs w:val="16"/>
+          <w:lang w:val="en-US"/>
         </w:rPr>
         <w:t>sizeof</w:t>
       </w:r>
@@ -7087,6 +7280,7 @@
           <w:color w:val="000000"/>
           <w:sz w:val="16"/>
           <w:szCs w:val="16"/>
+          <w:lang w:val="en-US"/>
         </w:rPr>
         <w:t xml:space="preserve"> </w:t>
       </w:r>
@@ -7097,6 +7291,7 @@
           <w:color w:val="808030"/>
           <w:sz w:val="16"/>
           <w:szCs w:val="16"/>
+          <w:lang w:val="en-US"/>
         </w:rPr>
         <w:t>(</w:t>
       </w:r>
@@ -7109,6 +7304,7 @@
           <w:color w:val="800000"/>
           <w:sz w:val="16"/>
           <w:szCs w:val="16"/>
+          <w:lang w:val="en-US"/>
         </w:rPr>
         <w:t>short</w:t>
       </w:r>
@@ -7119,6 +7315,7 @@
           <w:color w:val="808030"/>
           <w:sz w:val="16"/>
           <w:szCs w:val="16"/>
+          <w:lang w:val="en-US"/>
         </w:rPr>
         <w:t>),</w:t>
       </w:r>
@@ -7129,6 +7326,7 @@
           <w:color w:val="000000"/>
           <w:sz w:val="16"/>
           <w:szCs w:val="16"/>
+          <w:lang w:val="en-US"/>
         </w:rPr>
         <w:t xml:space="preserve"> </w:t>
       </w:r>
@@ -7139,6 +7337,7 @@
           <w:color w:val="008C00"/>
           <w:sz w:val="16"/>
           <w:szCs w:val="16"/>
+          <w:lang w:val="en-US"/>
         </w:rPr>
         <w:t>1</w:t>
       </w:r>
@@ -7149,6 +7348,7 @@
           <w:color w:val="808030"/>
           <w:sz w:val="16"/>
           <w:szCs w:val="16"/>
+          <w:lang w:val="en-US"/>
         </w:rPr>
         <w:t>,</w:t>
       </w:r>
@@ -7159,6 +7359,7 @@
           <w:color w:val="000000"/>
           <w:sz w:val="16"/>
           <w:szCs w:val="16"/>
+          <w:lang w:val="en-US"/>
         </w:rPr>
         <w:t xml:space="preserve"> archivo_1</w:t>
       </w:r>
@@ -7169,6 +7370,7 @@
           <w:color w:val="808030"/>
           <w:sz w:val="16"/>
           <w:szCs w:val="16"/>
+          <w:lang w:val="en-US"/>
         </w:rPr>
         <w:t>)</w:t>
       </w:r>
@@ -7179,6 +7381,7 @@
           <w:color w:val="800080"/>
           <w:sz w:val="16"/>
           <w:szCs w:val="16"/>
+          <w:lang w:val="en-US"/>
         </w:rPr>
         <w:t>;</w:t>
       </w:r>
@@ -7226,8 +7429,18 @@
           <w:color w:val="000000"/>
           <w:sz w:val="16"/>
           <w:szCs w:val="16"/>
+          <w:lang w:val="en-US"/>
         </w:rPr>
         <w:tab/>
+      </w:r>
+      <w:r>
+        <w:rPr>
+          <w:rFonts w:ascii="Courier New" w:eastAsia="Times New Roman" w:hAnsi="Courier New" w:cs="Courier New"/>
+          <w:noProof/>
+          <w:color w:val="000000"/>
+          <w:sz w:val="16"/>
+          <w:szCs w:val="16"/>
+        </w:rPr>
         <w:t xml:space="preserve">imaginario1_1 </w:t>
       </w:r>
       <w:r>
@@ -8285,6 +8498,7 @@
           <w:color w:val="000000"/>
           <w:sz w:val="16"/>
           <w:szCs w:val="16"/>
+          <w:lang w:val="en-US"/>
         </w:rPr>
       </w:pPr>
       <w:r>
@@ -8305,6 +8519,7 @@
           <w:color w:val="603000"/>
           <w:sz w:val="16"/>
           <w:szCs w:val="16"/>
+          <w:lang w:val="en-US"/>
         </w:rPr>
         <w:t>fwrite</w:t>
       </w:r>
@@ -8315,6 +8530,7 @@
           <w:color w:val="000000"/>
           <w:sz w:val="16"/>
           <w:szCs w:val="16"/>
+          <w:lang w:val="en-US"/>
         </w:rPr>
         <w:t xml:space="preserve"> </w:t>
       </w:r>
@@ -8325,6 +8541,7 @@
           <w:color w:val="808030"/>
           <w:sz w:val="16"/>
           <w:szCs w:val="16"/>
+          <w:lang w:val="en-US"/>
         </w:rPr>
         <w:t>(&amp;</w:t>
       </w:r>
@@ -8335,6 +8552,7 @@
           <w:color w:val="000000"/>
           <w:sz w:val="16"/>
           <w:szCs w:val="16"/>
+          <w:lang w:val="en-US"/>
         </w:rPr>
         <w:t>imaginario1</w:t>
       </w:r>
@@ -8345,6 +8563,7 @@
           <w:color w:val="808030"/>
           <w:sz w:val="16"/>
           <w:szCs w:val="16"/>
+          <w:lang w:val="en-US"/>
         </w:rPr>
         <w:t>,</w:t>
       </w:r>
@@ -8355,6 +8574,7 @@
           <w:color w:val="000000"/>
           <w:sz w:val="16"/>
           <w:szCs w:val="16"/>
+          <w:lang w:val="en-US"/>
         </w:rPr>
         <w:t xml:space="preserve"> </w:t>
       </w:r>
@@ -8367,6 +8587,7 @@
           <w:color w:val="800000"/>
           <w:sz w:val="16"/>
           <w:szCs w:val="16"/>
+          <w:lang w:val="en-US"/>
         </w:rPr>
         <w:t>sizeof</w:t>
       </w:r>
@@ -8377,6 +8598,7 @@
           <w:color w:val="000000"/>
           <w:sz w:val="16"/>
           <w:szCs w:val="16"/>
+          <w:lang w:val="en-US"/>
         </w:rPr>
         <w:t xml:space="preserve"> </w:t>
       </w:r>
@@ -8387,6 +8609,7 @@
           <w:color w:val="808030"/>
           <w:sz w:val="16"/>
           <w:szCs w:val="16"/>
+          <w:lang w:val="en-US"/>
         </w:rPr>
         <w:t>(</w:t>
       </w:r>
@@ -8399,6 +8622,7 @@
           <w:color w:val="800000"/>
           <w:sz w:val="16"/>
           <w:szCs w:val="16"/>
+          <w:lang w:val="en-US"/>
         </w:rPr>
         <w:t>short</w:t>
       </w:r>
@@ -8409,6 +8633,7 @@
           <w:color w:val="808030"/>
           <w:sz w:val="16"/>
           <w:szCs w:val="16"/>
+          <w:lang w:val="en-US"/>
         </w:rPr>
         <w:t>),</w:t>
       </w:r>
@@ -8419,6 +8644,7 @@
           <w:color w:val="000000"/>
           <w:sz w:val="16"/>
           <w:szCs w:val="16"/>
+          <w:lang w:val="en-US"/>
         </w:rPr>
         <w:t xml:space="preserve"> </w:t>
       </w:r>
@@ -8429,6 +8655,7 @@
           <w:color w:val="008C00"/>
           <w:sz w:val="16"/>
           <w:szCs w:val="16"/>
+          <w:lang w:val="en-US"/>
         </w:rPr>
         <w:t>1</w:t>
       </w:r>
@@ -8439,6 +8666,7 @@
           <w:color w:val="808030"/>
           <w:sz w:val="16"/>
           <w:szCs w:val="16"/>
+          <w:lang w:val="en-US"/>
         </w:rPr>
         <w:t>,</w:t>
       </w:r>
@@ -8449,6 +8677,7 @@
           <w:color w:val="000000"/>
           <w:sz w:val="16"/>
           <w:szCs w:val="16"/>
+          <w:lang w:val="en-US"/>
         </w:rPr>
         <w:t xml:space="preserve"> archivoSalida</w:t>
       </w:r>
@@ -8459,6 +8688,7 @@
           <w:color w:val="808030"/>
           <w:sz w:val="16"/>
           <w:szCs w:val="16"/>
+          <w:lang w:val="en-US"/>
         </w:rPr>
         <w:t>)</w:t>
       </w:r>
@@ -8469,6 +8699,7 @@
           <w:color w:val="800080"/>
           <w:sz w:val="16"/>
           <w:szCs w:val="16"/>
+          <w:lang w:val="en-US"/>
         </w:rPr>
         <w:t>;</w:t>
       </w:r>
@@ -9066,8 +9297,6 @@
         </w:rPr>
         <w:t>Ya que sabemos como crear señales, procedemos a realizar las pruebas con varias señales mostrando las salidas de las multiplicaciones en la sección de resultados.</w:t>
       </w:r>
-      <w:bookmarkStart w:id="21" w:name="_GoBack"/>
-      <w:bookmarkEnd w:id="21"/>
     </w:p>
     <w:p>
       <w:pPr>
@@ -9079,7 +9308,7 @@
           <w:szCs w:val="22"/>
         </w:rPr>
       </w:pPr>
-      <w:bookmarkStart w:id="22" w:name="_Toc476313179"/>
+      <w:bookmarkStart w:id="21" w:name="_Toc476313179"/>
       <w:r>
         <w:rPr>
           <w:rFonts w:ascii="Times New Roman" w:hAnsi="Times New Roman" w:cs="Times New Roman"/>
@@ -9104,7 +9333,7 @@
         </w:rPr>
         <w:t>s</w:t>
       </w:r>
-      <w:bookmarkEnd w:id="22"/>
+      <w:bookmarkEnd w:id="21"/>
       <w:r>
         <w:rPr>
           <w:rFonts w:ascii="Times New Roman" w:hAnsi="Times New Roman" w:cs="Times New Roman"/>
@@ -9121,33 +9350,90 @@
           <w:color w:val="000000"/>
           <w:sz w:val="22"/>
           <w:szCs w:val="22"/>
-        </w:rPr>
-      </w:pPr>
-      <w:r>
-        <w:rPr>
-          <w:color w:val="000000"/>
-          <w:sz w:val="22"/>
-          <w:szCs w:val="22"/>
-        </w:rPr>
-        <w:t xml:space="preserve">* </w:t>
-      </w:r>
-      <w:r>
-        <w:rPr>
-          <w:rStyle w:val="apple-converted-space"/>
-          <w:color w:val="000000"/>
-          <w:sz w:val="22"/>
-          <w:szCs w:val="22"/>
-        </w:rPr>
-        <w:t>Esta sección debe incluir cualquier tabla de datos, observaciones, imágenes, etc.</w:t>
-      </w:r>
-      <w:r>
-        <w:rPr>
-          <w:color w:val="000000"/>
-          <w:sz w:val="22"/>
-          <w:szCs w:val="22"/>
-        </w:rPr>
-        <w:br/>
-        <w:t>* Todas las tablas y gráficas deben estar debidamente etiquetadas.</w:t>
+          <w:shd w:val="clear" w:color="auto" w:fill="FFFFFF"/>
+        </w:rPr>
+      </w:pPr>
+      <w:r>
+        <w:rPr>
+          <w:color w:val="000000"/>
+          <w:sz w:val="22"/>
+          <w:szCs w:val="22"/>
+          <w:shd w:val="clear" w:color="auto" w:fill="FFFFFF"/>
+        </w:rPr>
+        <w:t>Como ya sabemos, Gold Wave únicamente grafica valores entre -1 y 1, por lo tanto</w:t>
+      </w:r>
+      <w:r>
+        <w:rPr>
+          <w:color w:val="000000"/>
+          <w:sz w:val="22"/>
+          <w:szCs w:val="22"/>
+          <w:shd w:val="clear" w:color="auto" w:fill="FFFFFF"/>
+        </w:rPr>
+        <w:t>,</w:t>
+      </w:r>
+      <w:r>
+        <w:rPr>
+          <w:color w:val="000000"/>
+          <w:sz w:val="22"/>
+          <w:szCs w:val="22"/>
+          <w:shd w:val="clear" w:color="auto" w:fill="FFFFFF"/>
+        </w:rPr>
+        <w:t xml:space="preserve"> para probar al programa crearemos 2 señales muy simples (estéreo), </w:t>
+      </w:r>
+      <w:r>
+        <w:rPr>
+          <w:color w:val="000000"/>
+          <w:sz w:val="22"/>
+          <w:szCs w:val="22"/>
+          <w:shd w:val="clear" w:color="auto" w:fill="FFFFFF"/>
+        </w:rPr>
+        <w:t>ya que como ya se mencionó anteriormente, se toman como números complejos, y en teoría, si tenemos los números complejos</w:t>
+      </w:r>
+      <w:r>
+        <w:rPr>
+          <w:color w:val="000000"/>
+          <w:sz w:val="22"/>
+          <w:szCs w:val="22"/>
+          <w:shd w:val="clear" w:color="auto" w:fill="FFFFFF"/>
+        </w:rPr>
+        <w:t>:</w:t>
+      </w:r>
+      <w:r>
+        <w:rPr>
+          <w:color w:val="000000"/>
+          <w:sz w:val="22"/>
+          <w:szCs w:val="22"/>
+          <w:shd w:val="clear" w:color="auto" w:fill="FFFFFF"/>
+        </w:rPr>
+        <w:t xml:space="preserve"> 1 + i y 1 + i</w:t>
+      </w:r>
+      <w:r>
+        <w:rPr>
+          <w:color w:val="000000"/>
+          <w:sz w:val="22"/>
+          <w:szCs w:val="22"/>
+          <w:shd w:val="clear" w:color="auto" w:fill="FFFFFF"/>
+        </w:rPr>
+        <w:t>, a</w:t>
+      </w:r>
+      <w:r>
+        <w:rPr>
+          <w:color w:val="000000"/>
+          <w:sz w:val="22"/>
+          <w:szCs w:val="22"/>
+          <w:shd w:val="clear" w:color="auto" w:fill="FFFFFF"/>
+        </w:rPr>
+        <w:t xml:space="preserve">l hacer la multiplicación de estos 2 números complejos, el resultado será: </w:t>
+      </w:r>
+      <w:r>
+        <w:rPr>
+          <w:b/>
+          <w:color w:val="000000"/>
+          <w:sz w:val="22"/>
+          <w:szCs w:val="22"/>
+          <w:shd w:val="clear" w:color="auto" w:fill="FFFFFF"/>
+        </w:rPr>
+        <w:t>2i</w:t>
       </w:r>
     </w:p>
     <w:p>
@@ -9167,489 +9453,153 @@
           <w:szCs w:val="22"/>
           <w:shd w:val="clear" w:color="auto" w:fill="FFFFFF"/>
         </w:rPr>
-        <w:t>Esta secci</w:t>
-      </w:r>
-      <w:r>
+        <w:t>Este resultado, no se podría graficar, sin embargo, es una buena prueba para el programa ya que esto provocaría un desbordamiento y se regresaría el valor a los números negativos. La señal de entrada (ya que es la misma), se muestra en la Figura 8.</w:t>
+      </w:r>
+    </w:p>
+    <w:p>
+      <w:pPr>
+        <w:pStyle w:val="NormalWeb"/>
+        <w:keepNext/>
+        <w:jc w:val="center"/>
+      </w:pPr>
+      <w:r>
+        <w:rPr>
+          <w:noProof/>
+        </w:rPr>
+        <w:drawing>
+          <wp:inline distT="0" distB="0" distL="0" distR="0" wp14:anchorId="14FC9F60" wp14:editId="694633AF">
+            <wp:extent cx="5612130" cy="1479550"/>
+            <wp:effectExtent l="0" t="0" r="7620" b="6350"/>
+            <wp:docPr id="16" name="Imagen 16"/>
+            <wp:cNvGraphicFramePr>
+              <a:graphicFrameLocks xmlns:a="http://schemas.openxmlformats.org/drawingml/2006/main" noChangeAspect="1"/>
+            </wp:cNvGraphicFramePr>
+            <a:graphic xmlns:a="http://schemas.openxmlformats.org/drawingml/2006/main">
+              <a:graphicData uri="http://schemas.openxmlformats.org/drawingml/2006/picture">
+                <pic:pic xmlns:pic="http://schemas.openxmlformats.org/drawingml/2006/picture">
+                  <pic:nvPicPr>
+                    <pic:cNvPr id="1" name=""/>
+                    <pic:cNvPicPr/>
+                  </pic:nvPicPr>
+                  <pic:blipFill>
+                    <a:blip r:embed="rId21"/>
+                    <a:stretch>
+                      <a:fillRect/>
+                    </a:stretch>
+                  </pic:blipFill>
+                  <pic:spPr>
+                    <a:xfrm>
+                      <a:off x="0" y="0"/>
+                      <a:ext cx="5612130" cy="1479550"/>
+                    </a:xfrm>
+                    <a:prstGeom prst="rect">
+                      <a:avLst/>
+                    </a:prstGeom>
+                  </pic:spPr>
+                </pic:pic>
+              </a:graphicData>
+            </a:graphic>
+          </wp:inline>
+        </w:drawing>
+      </w:r>
+    </w:p>
+    <w:p>
+      <w:pPr>
+        <w:pStyle w:val="Descripcin"/>
+        <w:jc w:val="center"/>
         <w:rPr>
           <w:color w:val="000000"/>
           <w:sz w:val="22"/>
           <w:szCs w:val="22"/>
           <w:shd w:val="clear" w:color="auto" w:fill="FFFFFF"/>
         </w:rPr>
-        <w:t xml:space="preserve">ón </w:t>
-      </w:r>
-      <w:r>
-        <w:rPr>
-          <w:color w:val="000000"/>
-          <w:sz w:val="22"/>
-          <w:szCs w:val="22"/>
-          <w:shd w:val="clear" w:color="auto" w:fill="FFFFFF"/>
-        </w:rPr>
-        <w:t>describe,</w:t>
-      </w:r>
-      <w:r>
-        <w:rPr>
-          <w:color w:val="000000"/>
-          <w:sz w:val="22"/>
-          <w:szCs w:val="22"/>
-          <w:shd w:val="clear" w:color="auto" w:fill="FFFFFF"/>
-        </w:rPr>
-        <w:t xml:space="preserve"> pero no explica los resultados obtenidos.</w:t>
-      </w:r>
-    </w:p>
-    <w:p>
-      <w:pPr>
-        <w:pStyle w:val="NormalWeb"/>
-        <w:rPr>
-          <w:color w:val="000000"/>
-          <w:sz w:val="22"/>
-          <w:szCs w:val="22"/>
-          <w:shd w:val="clear" w:color="auto" w:fill="FFFFFF"/>
-        </w:rPr>
-      </w:pPr>
-      <w:r>
-        <w:rPr>
-          <w:color w:val="000000"/>
-          <w:sz w:val="22"/>
-          <w:szCs w:val="22"/>
-          <w:shd w:val="clear" w:color="auto" w:fill="FFFFFF"/>
-        </w:rPr>
-        <w:t>Puesto</w:t>
-      </w:r>
-      <w:r>
-        <w:rPr>
-          <w:color w:val="000000"/>
-          <w:sz w:val="22"/>
-          <w:szCs w:val="22"/>
-          <w:shd w:val="clear" w:color="auto" w:fill="FFFFFF"/>
-        </w:rPr>
-        <w:t xml:space="preserve"> que se est</w:t>
-      </w:r>
-      <w:r>
-        <w:rPr>
-          <w:color w:val="000000"/>
-          <w:sz w:val="22"/>
-          <w:szCs w:val="22"/>
-          <w:shd w:val="clear" w:color="auto" w:fill="FFFFFF"/>
-        </w:rPr>
-        <w:t xml:space="preserve">án presentando los resultados y no las cifras/figuras que representan los resultados, debemos asegurarnos de que nos referimos explícitamente a nuestros resultados y nada más, no sólo a las cifras/figuras (gráficas o tablas). Al describir resultados particulares en el texto de esta sección, </w:t>
-      </w:r>
-      <w:r>
-        <w:rPr>
-          <w:b/>
-          <w:color w:val="FF0000"/>
-          <w:sz w:val="22"/>
-          <w:szCs w:val="22"/>
-          <w:shd w:val="clear" w:color="auto" w:fill="FFFFFF"/>
-        </w:rPr>
-        <w:t>debemos asegurarnos de consultar la figura correspondiente entre paréntesis después de mencionarla en los resultados</w:t>
-      </w:r>
-      <w:r>
-        <w:rPr>
-          <w:color w:val="000000"/>
-          <w:sz w:val="22"/>
-          <w:szCs w:val="22"/>
-          <w:shd w:val="clear" w:color="auto" w:fill="FFFFFF"/>
-        </w:rPr>
-        <w:t>. Las figuras deben ser insertadas en el texto lo más pronto posible después de haberlas mencionado.</w:t>
-      </w:r>
-    </w:p>
-    <w:p>
-      <w:pPr>
-        <w:pStyle w:val="Ttulo1"/>
-        <w:jc w:val="both"/>
-        <w:rPr>
-          <w:rFonts w:ascii="Times New Roman" w:hAnsi="Times New Roman" w:cs="Times New Roman"/>
-          <w:sz w:val="22"/>
-          <w:szCs w:val="22"/>
-        </w:rPr>
-      </w:pPr>
-      <w:bookmarkStart w:id="23" w:name="_Toc476313180"/>
-      <w:r>
-        <w:rPr>
-          <w:rFonts w:ascii="Times New Roman" w:hAnsi="Times New Roman" w:cs="Times New Roman"/>
-          <w:sz w:val="22"/>
-          <w:szCs w:val="22"/>
-        </w:rPr>
-        <w:t>Discusió</w:t>
-      </w:r>
-      <w:r>
-        <w:rPr>
-          <w:rFonts w:ascii="Times New Roman" w:hAnsi="Times New Roman" w:cs="Times New Roman"/>
-          <w:sz w:val="22"/>
-          <w:szCs w:val="22"/>
-        </w:rPr>
-        <w:t>n:</w:t>
-      </w:r>
-      <w:bookmarkEnd w:id="23"/>
-    </w:p>
-    <w:p>
-      <w:pPr>
-        <w:pStyle w:val="NormalWeb"/>
-        <w:rPr>
-          <w:color w:val="000000"/>
-          <w:sz w:val="22"/>
-          <w:szCs w:val="22"/>
-          <w:shd w:val="clear" w:color="auto" w:fill="FFFFFF"/>
-        </w:rPr>
-      </w:pPr>
-      <w:r>
-        <w:rPr>
-          <w:color w:val="000000"/>
-          <w:sz w:val="22"/>
-          <w:szCs w:val="22"/>
-          <w:shd w:val="clear" w:color="auto" w:fill="FFFFFF"/>
-        </w:rPr>
-        <w:t>La sección de discusión tiene 2 objetivos principales:</w:t>
-      </w:r>
-    </w:p>
-    <w:p>
-      <w:pPr>
-        <w:pStyle w:val="NormalWeb"/>
-        <w:numPr>
-          <w:ilvl w:val="0"/>
-          <w:numId w:val="8"/>
-        </w:numPr>
-        <w:rPr>
-          <w:color w:val="000000"/>
-          <w:sz w:val="22"/>
-          <w:szCs w:val="22"/>
-          <w:shd w:val="clear" w:color="auto" w:fill="FFFFFF"/>
-        </w:rPr>
-      </w:pPr>
-      <w:r>
-        <w:rPr>
-          <w:color w:val="000000"/>
-          <w:sz w:val="22"/>
-          <w:szCs w:val="22"/>
-          <w:shd w:val="clear" w:color="auto" w:fill="FFFFFF"/>
-        </w:rPr>
-        <w:t>Interpretar y explicar los resultados del estudio.</w:t>
-      </w:r>
-    </w:p>
-    <w:p>
-      <w:pPr>
-        <w:pStyle w:val="NormalWeb"/>
-        <w:numPr>
-          <w:ilvl w:val="0"/>
-          <w:numId w:val="8"/>
-        </w:numPr>
-        <w:rPr>
-          <w:color w:val="000000"/>
-          <w:sz w:val="22"/>
-          <w:szCs w:val="22"/>
-          <w:shd w:val="clear" w:color="auto" w:fill="FFFFFF"/>
-        </w:rPr>
-      </w:pPr>
-      <w:r>
-        <w:rPr>
-          <w:color w:val="000000"/>
-          <w:sz w:val="22"/>
-          <w:szCs w:val="22"/>
-          <w:shd w:val="clear" w:color="auto" w:fill="FFFFFF"/>
-        </w:rPr>
-        <w:t>Explorar la importancia del estudio, encontrando, calificando y explorando la importancia teórica de los resultados.</w:t>
-      </w:r>
-    </w:p>
-    <w:p>
-      <w:pPr>
-        <w:pStyle w:val="NormalWeb"/>
-        <w:rPr>
-          <w:color w:val="000000"/>
-          <w:sz w:val="22"/>
-          <w:szCs w:val="22"/>
-          <w:shd w:val="clear" w:color="auto" w:fill="FFFFFF"/>
-        </w:rPr>
-      </w:pPr>
-      <w:r>
-        <w:rPr>
-          <w:color w:val="000000"/>
-          <w:sz w:val="22"/>
-          <w:szCs w:val="22"/>
-          <w:shd w:val="clear" w:color="auto" w:fill="FFFFFF"/>
-        </w:rPr>
-        <w:t>La discusión es también un espacio en el reporte donde cualquier calificación o reservación que se tiene sobre la in</w:t>
-      </w:r>
-      <w:r>
-        <w:rPr>
-          <w:color w:val="000000"/>
-          <w:sz w:val="22"/>
-          <w:szCs w:val="22"/>
-          <w:shd w:val="clear" w:color="auto" w:fill="FFFFFF"/>
-        </w:rPr>
-        <w:t>vestigación debe ser mencionada.</w:t>
-      </w:r>
-    </w:p>
-    <w:p>
-      <w:pPr>
-        <w:pStyle w:val="Ttulo1"/>
-        <w:jc w:val="both"/>
-        <w:rPr>
-          <w:rFonts w:ascii="Times New Roman" w:hAnsi="Times New Roman" w:cs="Times New Roman"/>
-          <w:sz w:val="22"/>
-          <w:szCs w:val="22"/>
-        </w:rPr>
-      </w:pPr>
-      <w:bookmarkStart w:id="24" w:name="_Toc476313181"/>
-      <w:r>
-        <w:rPr>
-          <w:rFonts w:ascii="Times New Roman" w:hAnsi="Times New Roman" w:cs="Times New Roman"/>
-          <w:sz w:val="22"/>
-          <w:szCs w:val="22"/>
-        </w:rPr>
-        <w:t>Conclusion</w:t>
-      </w:r>
-      <w:r>
-        <w:rPr>
-          <w:rFonts w:ascii="Times New Roman" w:hAnsi="Times New Roman" w:cs="Times New Roman"/>
-          <w:sz w:val="22"/>
-          <w:szCs w:val="22"/>
-        </w:rPr>
-        <w:t>e</w:t>
-      </w:r>
-      <w:r>
-        <w:rPr>
-          <w:rFonts w:ascii="Times New Roman" w:hAnsi="Times New Roman" w:cs="Times New Roman"/>
-          <w:sz w:val="22"/>
-          <w:szCs w:val="22"/>
-        </w:rPr>
-        <w:t>s:</w:t>
-      </w:r>
-      <w:bookmarkEnd w:id="24"/>
-    </w:p>
-    <w:p>
-      <w:pPr>
-        <w:pStyle w:val="NormalWeb"/>
-        <w:numPr>
-          <w:ilvl w:val="0"/>
-          <w:numId w:val="8"/>
-        </w:numPr>
-        <w:rPr>
-          <w:color w:val="000000"/>
-          <w:sz w:val="22"/>
-          <w:szCs w:val="22"/>
-          <w:shd w:val="clear" w:color="auto" w:fill="FFFFFF"/>
-        </w:rPr>
-      </w:pPr>
-      <w:r>
-        <w:rPr>
-          <w:color w:val="000000"/>
-          <w:sz w:val="22"/>
-          <w:szCs w:val="22"/>
-          <w:shd w:val="clear" w:color="auto" w:fill="FFFFFF"/>
-        </w:rPr>
-        <w:t>Lista una cosa que hayas aprendido y describe como lo aplicarías a una situación de la vida real.</w:t>
-      </w:r>
-    </w:p>
-    <w:p>
-      <w:pPr>
-        <w:pStyle w:val="NormalWeb"/>
-        <w:numPr>
-          <w:ilvl w:val="0"/>
-          <w:numId w:val="9"/>
-        </w:numPr>
-        <w:rPr>
-          <w:color w:val="000000"/>
-          <w:sz w:val="22"/>
-          <w:szCs w:val="22"/>
-          <w:shd w:val="clear" w:color="auto" w:fill="FFFFFF"/>
-        </w:rPr>
-      </w:pPr>
-      <w:r>
-        <w:rPr>
-          <w:color w:val="000000"/>
-          <w:sz w:val="22"/>
-          <w:szCs w:val="22"/>
-          <w:shd w:val="clear" w:color="auto" w:fill="FFFFFF"/>
-        </w:rPr>
-        <w:t>Discute los posibles errores que podrían haber ocurrido en la colección de los datos (errores experimentales).</w:t>
-      </w:r>
-    </w:p>
-    <w:p>
-      <w:pPr>
-        <w:pStyle w:val="NormalWeb"/>
-        <w:numPr>
-          <w:ilvl w:val="0"/>
-          <w:numId w:val="9"/>
-        </w:numPr>
-        <w:rPr>
-          <w:color w:val="000000"/>
-          <w:sz w:val="22"/>
-          <w:szCs w:val="22"/>
-          <w:shd w:val="clear" w:color="auto" w:fill="FFFFFF"/>
-        </w:rPr>
-      </w:pPr>
-      <w:r>
-        <w:rPr>
-          <w:color w:val="000000"/>
-          <w:sz w:val="22"/>
-          <w:szCs w:val="22"/>
-          <w:shd w:val="clear" w:color="auto" w:fill="FFFFFF"/>
-        </w:rPr>
-        <w:t>¿Cómo se aplicarían los resultados obtenidos generalmente?</w:t>
-      </w:r>
-    </w:p>
-    <w:p>
-      <w:pPr>
-        <w:pStyle w:val="NormalWeb"/>
-        <w:numPr>
-          <w:ilvl w:val="0"/>
-          <w:numId w:val="9"/>
-        </w:numPr>
-        <w:rPr>
-          <w:color w:val="000000"/>
-          <w:sz w:val="22"/>
-          <w:szCs w:val="22"/>
-          <w:shd w:val="clear" w:color="auto" w:fill="FFFFFF"/>
-        </w:rPr>
-      </w:pPr>
-      <w:r>
-        <w:rPr>
-          <w:color w:val="000000"/>
-          <w:sz w:val="22"/>
-          <w:szCs w:val="22"/>
-          <w:shd w:val="clear" w:color="auto" w:fill="FFFFFF"/>
-        </w:rPr>
-        <w:lastRenderedPageBreak/>
-        <w:t>¿Hubo algún defecto en el diseño experimental o en el procedimiento?</w:t>
-      </w:r>
-    </w:p>
-    <w:p>
-      <w:pPr>
-        <w:pStyle w:val="Ttulo1"/>
-        <w:jc w:val="both"/>
-        <w:rPr>
-          <w:rFonts w:ascii="Times New Roman" w:hAnsi="Times New Roman" w:cs="Times New Roman"/>
-          <w:sz w:val="22"/>
-          <w:szCs w:val="22"/>
-          <w:lang w:val="en-US"/>
-        </w:rPr>
-      </w:pPr>
-      <w:bookmarkStart w:id="25" w:name="_Toc476313182"/>
-      <w:r>
-        <w:rPr>
-          <w:rFonts w:ascii="Times New Roman" w:hAnsi="Times New Roman" w:cs="Times New Roman"/>
-          <w:sz w:val="22"/>
-          <w:szCs w:val="22"/>
-          <w:lang w:val="en-US"/>
-        </w:rPr>
-        <w:t>Referencia</w:t>
-      </w:r>
-      <w:r>
-        <w:rPr>
-          <w:rFonts w:ascii="Times New Roman" w:hAnsi="Times New Roman" w:cs="Times New Roman"/>
-          <w:sz w:val="22"/>
-          <w:szCs w:val="22"/>
-          <w:lang w:val="en-US"/>
-        </w:rPr>
-        <w:t>s:</w:t>
-      </w:r>
-      <w:bookmarkEnd w:id="25"/>
-    </w:p>
-    <w:p>
-      <w:pPr>
-        <w:pStyle w:val="NormalWeb"/>
-        <w:rPr>
-          <w:color w:val="000000"/>
-          <w:sz w:val="22"/>
-          <w:szCs w:val="22"/>
-          <w:shd w:val="clear" w:color="auto" w:fill="FFFFFF"/>
-        </w:rPr>
-      </w:pPr>
-      <w:r>
-        <w:rPr>
-          <w:b/>
-          <w:color w:val="000000"/>
-          <w:sz w:val="22"/>
-          <w:szCs w:val="22"/>
-          <w:shd w:val="clear" w:color="auto" w:fill="FFFFFF"/>
-          <w:lang w:val="en-US"/>
-        </w:rPr>
-        <w:t xml:space="preserve"> [1] </w:t>
-      </w:r>
-      <w:r>
-        <w:rPr>
-          <w:color w:val="000000"/>
-          <w:sz w:val="22"/>
-          <w:szCs w:val="22"/>
-          <w:shd w:val="clear" w:color="auto" w:fill="FFFFFF"/>
-          <w:lang w:val="en-US"/>
-        </w:rPr>
-        <w:t>craig@ccrma.stanford.edu,</w:t>
-      </w:r>
-      <w:r>
-        <w:rPr>
-          <w:b/>
-          <w:color w:val="000000"/>
-          <w:sz w:val="22"/>
-          <w:szCs w:val="22"/>
-          <w:shd w:val="clear" w:color="auto" w:fill="FFFFFF"/>
-          <w:lang w:val="en-US"/>
-        </w:rPr>
-        <w:t xml:space="preserve"> </w:t>
-      </w:r>
-      <w:r>
-        <w:rPr>
-          <w:color w:val="000000"/>
-          <w:sz w:val="22"/>
-          <w:szCs w:val="22"/>
-          <w:shd w:val="clear" w:color="auto" w:fill="FFFFFF"/>
-          <w:lang w:val="en-US"/>
-        </w:rPr>
-        <w:t>‘WAV</w:t>
-      </w:r>
-      <w:r>
-        <w:rPr>
-          <w:color w:val="000000"/>
-          <w:sz w:val="22"/>
-          <w:szCs w:val="22"/>
-          <w:shd w:val="clear" w:color="auto" w:fill="FFFFFF"/>
-          <w:lang w:val="en-US"/>
-        </w:rPr>
-        <w:t xml:space="preserve">E PCM soundfile format’. </w:t>
-      </w:r>
-      <w:r>
-        <w:rPr>
-          <w:color w:val="000000"/>
-          <w:sz w:val="22"/>
-          <w:szCs w:val="22"/>
-          <w:shd w:val="clear" w:color="auto" w:fill="FFFFFF"/>
-        </w:rPr>
-        <w:t>[Online]</w:t>
-      </w:r>
-      <w:r>
-        <w:rPr>
-          <w:color w:val="000000"/>
-          <w:sz w:val="22"/>
-          <w:szCs w:val="22"/>
-          <w:shd w:val="clear" w:color="auto" w:fill="FFFFFF"/>
-        </w:rPr>
-        <w:t xml:space="preserve">. Disponible en: </w:t>
-      </w:r>
-      <w:hyperlink r:id="rId21" w:history="1">
+      </w:pPr>
+      <w:r>
+        <w:t xml:space="preserve">Figura </w:t>
+      </w:r>
+      <w:fldSimple w:instr=" SEQ Figura \* ARABIC ">
         <w:r>
           <w:rPr>
-            <w:rStyle w:val="Hipervnculo"/>
-            <w:sz w:val="22"/>
-            <w:szCs w:val="22"/>
-            <w:shd w:val="clear" w:color="auto" w:fill="FFFFFF"/>
+            <w:noProof/>
           </w:rPr>
-          <w:t>http://soundfile.sapp.org/doc/WaveFormat/</w:t>
+          <w:t>8</w:t>
         </w:r>
-      </w:hyperlink>
-      <w:r>
+      </w:fldSimple>
+      <w:r>
+        <w:t>. Señales de entrada estéreo</w:t>
+      </w:r>
+    </w:p>
+    <w:p>
+      <w:pPr>
+        <w:pStyle w:val="NormalWeb"/>
         <w:rPr>
           <w:color w:val="000000"/>
           <w:sz w:val="22"/>
           <w:szCs w:val="22"/>
           <w:shd w:val="clear" w:color="auto" w:fill="FFFFFF"/>
         </w:rPr>
-        <w:t>.</w:t>
+      </w:pPr>
+      <w:r>
+        <w:rPr>
+          <w:color w:val="000000"/>
+          <w:sz w:val="22"/>
+          <w:szCs w:val="22"/>
+          <w:shd w:val="clear" w:color="auto" w:fill="FFFFFF"/>
+        </w:rPr>
+        <w:t>El resultado de hacer la multiplicación de estas señales se muestra en la Figura 9.</w:t>
       </w:r>
     </w:p>
     <w:p>
       <w:pPr>
         <w:pStyle w:val="NormalWeb"/>
+        <w:keepNext/>
+        <w:jc w:val="center"/>
+      </w:pPr>
+      <w:r>
+        <w:rPr>
+          <w:noProof/>
+        </w:rPr>
+        <w:drawing>
+          <wp:inline distT="0" distB="0" distL="0" distR="0" wp14:anchorId="61284053" wp14:editId="611D0B04">
+            <wp:extent cx="5612130" cy="1479550"/>
+            <wp:effectExtent l="0" t="0" r="7620" b="6350"/>
+            <wp:docPr id="17" name="Imagen 17"/>
+            <wp:cNvGraphicFramePr>
+              <a:graphicFrameLocks xmlns:a="http://schemas.openxmlformats.org/drawingml/2006/main" noChangeAspect="1"/>
+            </wp:cNvGraphicFramePr>
+            <a:graphic xmlns:a="http://schemas.openxmlformats.org/drawingml/2006/main">
+              <a:graphicData uri="http://schemas.openxmlformats.org/drawingml/2006/picture">
+                <pic:pic xmlns:pic="http://schemas.openxmlformats.org/drawingml/2006/picture">
+                  <pic:nvPicPr>
+                    <pic:cNvPr id="1" name=""/>
+                    <pic:cNvPicPr/>
+                  </pic:nvPicPr>
+                  <pic:blipFill>
+                    <a:blip r:embed="rId22"/>
+                    <a:stretch>
+                      <a:fillRect/>
+                    </a:stretch>
+                  </pic:blipFill>
+                  <pic:spPr>
+                    <a:xfrm>
+                      <a:off x="0" y="0"/>
+                      <a:ext cx="5612130" cy="1479550"/>
+                    </a:xfrm>
+                    <a:prstGeom prst="rect">
+                      <a:avLst/>
+                    </a:prstGeom>
+                  </pic:spPr>
+                </pic:pic>
+              </a:graphicData>
+            </a:graphic>
+          </wp:inline>
+        </w:drawing>
+      </w:r>
+    </w:p>
+    <w:p>
+      <w:pPr>
+        <w:pStyle w:val="Descripcin"/>
+        <w:jc w:val="center"/>
         <w:rPr>
           <w:color w:val="000000"/>
           <w:sz w:val="22"/>
@@ -9658,52 +9608,39 @@
         </w:rPr>
       </w:pPr>
       <w:r>
-        <w:rPr>
-          <w:b/>
-          <w:color w:val="000000"/>
-          <w:sz w:val="22"/>
-          <w:szCs w:val="22"/>
-          <w:shd w:val="clear" w:color="auto" w:fill="FFFFFF"/>
-        </w:rPr>
-        <w:t>[2]</w:t>
-      </w:r>
-      <w:r>
-        <w:rPr>
-          <w:color w:val="000000"/>
-          <w:sz w:val="22"/>
-          <w:szCs w:val="22"/>
-          <w:shd w:val="clear" w:color="auto" w:fill="FFFFFF"/>
-        </w:rPr>
-        <w:t xml:space="preserve"> Sublime HQ, ‘Download’, [Online]. </w:t>
-      </w:r>
-      <w:r>
-        <w:rPr>
-          <w:color w:val="000000"/>
-          <w:sz w:val="22"/>
-          <w:szCs w:val="22"/>
-          <w:shd w:val="clear" w:color="auto" w:fill="FFFFFF"/>
-        </w:rPr>
-        <w:t xml:space="preserve">Disponible en: </w:t>
-      </w:r>
-      <w:hyperlink r:id="rId22" w:history="1">
+        <w:t xml:space="preserve">Figura </w:t>
+      </w:r>
+      <w:fldSimple w:instr=" SEQ Figura \* ARABIC ">
         <w:r>
           <w:rPr>
-            <w:rStyle w:val="Hipervnculo"/>
-            <w:sz w:val="22"/>
-            <w:szCs w:val="22"/>
-            <w:shd w:val="clear" w:color="auto" w:fill="FFFFFF"/>
+            <w:noProof/>
           </w:rPr>
-          <w:t>https://www.sublimetext.com/3</w:t>
+          <w:t>9</w:t>
         </w:r>
-      </w:hyperlink>
-      <w:r>
+      </w:fldSimple>
+      <w:r>
+        <w:t>. Señal de salida resultado de multiplicar (1 + i) * (1 + i)</w:t>
+      </w:r>
+    </w:p>
+    <w:p>
+      <w:pPr>
+        <w:pStyle w:val="NormalWeb"/>
         <w:rPr>
           <w:color w:val="000000"/>
           <w:sz w:val="22"/>
           <w:szCs w:val="22"/>
           <w:shd w:val="clear" w:color="auto" w:fill="FFFFFF"/>
         </w:rPr>
-        <w:t>.</w:t>
+      </w:pPr>
+      <w:r>
+        <w:rPr>
+          <w:color w:val="000000"/>
+          <w:sz w:val="22"/>
+          <w:szCs w:val="22"/>
+          <w:shd w:val="clear" w:color="auto" w:fill="FFFFFF"/>
+        </w:rPr>
+        <w:lastRenderedPageBreak/>
+        <w:t>Como podemos ver, la multiplicación fue de manera exitosa ya que el valor no regresó a los números negativos y en su lugar se quedó en 1.</w:t>
       </w:r>
     </w:p>
     <w:p>
@@ -9718,13 +9655,12 @@
       </w:pPr>
       <w:r>
         <w:rPr>
-          <w:b/>
           <w:color w:val="000000"/>
           <w:sz w:val="22"/>
           <w:szCs w:val="22"/>
           <w:shd w:val="clear" w:color="auto" w:fill="FFFFFF"/>
         </w:rPr>
-        <w:t>[3]</w:t>
+        <w:t>A continuación, en las Figuras 10 y 11 se muestran las señales de entrada 1 y 2</w:t>
       </w:r>
       <w:r>
         <w:rPr>
@@ -9733,383 +9669,217 @@
           <w:szCs w:val="22"/>
           <w:shd w:val="clear" w:color="auto" w:fill="FFFFFF"/>
         </w:rPr>
-        <w:t xml:space="preserve"> Eduardo Gutiérrez Aldana, ‘Software’ [Online]. Disponible en: </w:t>
-      </w:r>
-      <w:hyperlink r:id="rId23" w:history="1">
+        <w:t xml:space="preserve"> que serán multiplicadas.</w:t>
+      </w:r>
+    </w:p>
+    <w:p>
+      <w:pPr>
+        <w:pStyle w:val="NormalWeb"/>
+        <w:keepNext/>
+        <w:jc w:val="center"/>
+      </w:pPr>
+      <w:r>
+        <w:rPr>
+          <w:noProof/>
+        </w:rPr>
+        <w:drawing>
+          <wp:inline distT="0" distB="0" distL="0" distR="0" wp14:anchorId="4E8A3928" wp14:editId="3044665E">
+            <wp:extent cx="5612130" cy="1383030"/>
+            <wp:effectExtent l="0" t="0" r="7620" b="7620"/>
+            <wp:docPr id="18" name="Imagen 18"/>
+            <wp:cNvGraphicFramePr>
+              <a:graphicFrameLocks xmlns:a="http://schemas.openxmlformats.org/drawingml/2006/main" noChangeAspect="1"/>
+            </wp:cNvGraphicFramePr>
+            <a:graphic xmlns:a="http://schemas.openxmlformats.org/drawingml/2006/main">
+              <a:graphicData uri="http://schemas.openxmlformats.org/drawingml/2006/picture">
+                <pic:pic xmlns:pic="http://schemas.openxmlformats.org/drawingml/2006/picture">
+                  <pic:nvPicPr>
+                    <pic:cNvPr id="1" name=""/>
+                    <pic:cNvPicPr/>
+                  </pic:nvPicPr>
+                  <pic:blipFill>
+                    <a:blip r:embed="rId23"/>
+                    <a:stretch>
+                      <a:fillRect/>
+                    </a:stretch>
+                  </pic:blipFill>
+                  <pic:spPr>
+                    <a:xfrm>
+                      <a:off x="0" y="0"/>
+                      <a:ext cx="5612130" cy="1383030"/>
+                    </a:xfrm>
+                    <a:prstGeom prst="rect">
+                      <a:avLst/>
+                    </a:prstGeom>
+                  </pic:spPr>
+                </pic:pic>
+              </a:graphicData>
+            </a:graphic>
+          </wp:inline>
+        </w:drawing>
+      </w:r>
+    </w:p>
+    <w:p>
+      <w:pPr>
+        <w:pStyle w:val="Descripcin"/>
+        <w:jc w:val="center"/>
+        <w:rPr>
+          <w:color w:val="000000"/>
+          <w:sz w:val="22"/>
+          <w:szCs w:val="22"/>
+          <w:shd w:val="clear" w:color="auto" w:fill="FFFFFF"/>
+        </w:rPr>
+      </w:pPr>
+      <w:r>
+        <w:t xml:space="preserve">Figura </w:t>
+      </w:r>
+      <w:fldSimple w:instr=" SEQ Figura \* ARABIC ">
         <w:r>
           <w:rPr>
-            <w:rStyle w:val="Hipervnculo"/>
-            <w:sz w:val="22"/>
-            <w:szCs w:val="22"/>
-            <w:shd w:val="clear" w:color="auto" w:fill="FFFFFF"/>
+            <w:noProof/>
           </w:rPr>
-          <w:t>http://148.204.58.221/ealdana/gwave426.exe</w:t>
+          <w:t>10</w:t>
         </w:r>
-      </w:hyperlink>
-      <w:r>
+      </w:fldSimple>
+      <w:r>
+        <w:t>. Señal de entrada 1</w:t>
+      </w:r>
+    </w:p>
+    <w:p>
+      <w:pPr>
+        <w:pStyle w:val="NormalWeb"/>
+        <w:keepNext/>
+        <w:jc w:val="center"/>
+      </w:pPr>
+      <w:r>
+        <w:rPr>
+          <w:noProof/>
+        </w:rPr>
+        <w:drawing>
+          <wp:inline distT="0" distB="0" distL="0" distR="0" wp14:anchorId="690F9882" wp14:editId="5EF99935">
+            <wp:extent cx="5612130" cy="1400810"/>
+            <wp:effectExtent l="0" t="0" r="7620" b="8890"/>
+            <wp:docPr id="19" name="Imagen 19"/>
+            <wp:cNvGraphicFramePr>
+              <a:graphicFrameLocks xmlns:a="http://schemas.openxmlformats.org/drawingml/2006/main" noChangeAspect="1"/>
+            </wp:cNvGraphicFramePr>
+            <a:graphic xmlns:a="http://schemas.openxmlformats.org/drawingml/2006/main">
+              <a:graphicData uri="http://schemas.openxmlformats.org/drawingml/2006/picture">
+                <pic:pic xmlns:pic="http://schemas.openxmlformats.org/drawingml/2006/picture">
+                  <pic:nvPicPr>
+                    <pic:cNvPr id="1" name=""/>
+                    <pic:cNvPicPr/>
+                  </pic:nvPicPr>
+                  <pic:blipFill>
+                    <a:blip r:embed="rId24"/>
+                    <a:stretch>
+                      <a:fillRect/>
+                    </a:stretch>
+                  </pic:blipFill>
+                  <pic:spPr>
+                    <a:xfrm>
+                      <a:off x="0" y="0"/>
+                      <a:ext cx="5612130" cy="1400810"/>
+                    </a:xfrm>
+                    <a:prstGeom prst="rect">
+                      <a:avLst/>
+                    </a:prstGeom>
+                  </pic:spPr>
+                </pic:pic>
+              </a:graphicData>
+            </a:graphic>
+          </wp:inline>
+        </w:drawing>
+      </w:r>
+    </w:p>
+    <w:p>
+      <w:pPr>
+        <w:pStyle w:val="Descripcin"/>
+        <w:jc w:val="center"/>
         <w:rPr>
           <w:color w:val="000000"/>
           <w:sz w:val="22"/>
           <w:szCs w:val="22"/>
           <w:shd w:val="clear" w:color="auto" w:fill="FFFFFF"/>
         </w:rPr>
-        <w:t>.</w:t>
-      </w:r>
-    </w:p>
-    <w:p>
-      <w:pPr>
-        <w:pStyle w:val="Ttulo1"/>
-        <w:jc w:val="both"/>
-        <w:rPr>
-          <w:rFonts w:ascii="Times New Roman" w:hAnsi="Times New Roman" w:cs="Times New Roman"/>
-          <w:sz w:val="22"/>
-          <w:szCs w:val="22"/>
-        </w:rPr>
-      </w:pPr>
-      <w:bookmarkStart w:id="26" w:name="_Toc476313183"/>
-      <w:r>
-        <w:rPr>
-          <w:rFonts w:ascii="Times New Roman" w:hAnsi="Times New Roman" w:cs="Times New Roman"/>
-          <w:sz w:val="22"/>
-          <w:szCs w:val="22"/>
-        </w:rPr>
-        <w:t>C</w:t>
-      </w:r>
-      <w:bookmarkEnd w:id="26"/>
-      <w:r>
-        <w:rPr>
-          <w:rFonts w:ascii="Times New Roman" w:hAnsi="Times New Roman" w:cs="Times New Roman"/>
-          <w:sz w:val="22"/>
-          <w:szCs w:val="22"/>
-        </w:rPr>
-        <w:t>ódigo</w:t>
-      </w:r>
-    </w:p>
-    <w:p>
-      <w:pPr>
-        <w:jc w:val="both"/>
-        <w:rPr>
-          <w:rFonts w:ascii="Times New Roman" w:hAnsi="Times New Roman" w:cs="Times New Roman"/>
-          <w:color w:val="FF0000"/>
-        </w:rPr>
-      </w:pPr>
-    </w:p>
-    <w:p>
-      <w:pPr>
-        <w:jc w:val="both"/>
-        <w:rPr>
-          <w:rFonts w:ascii="Times New Roman" w:hAnsi="Times New Roman" w:cs="Times New Roman"/>
-          <w:color w:val="FF0000"/>
-        </w:rPr>
-      </w:pPr>
-      <w:r>
-        <w:rPr>
-          <w:rFonts w:ascii="Times New Roman" w:hAnsi="Times New Roman" w:cs="Times New Roman"/>
-          <w:color w:val="FF0000"/>
-        </w:rPr>
-        <w:t>Incluir</w:t>
-      </w:r>
-      <w:r>
-        <w:rPr>
-          <w:rFonts w:ascii="Times New Roman" w:hAnsi="Times New Roman" w:cs="Times New Roman"/>
-          <w:color w:val="FF0000"/>
-        </w:rPr>
-        <w:t xml:space="preserve"> todo el </w:t>
-      </w:r>
-      <w:r>
-        <w:rPr>
-          <w:rFonts w:ascii="Times New Roman" w:hAnsi="Times New Roman" w:cs="Times New Roman"/>
-          <w:color w:val="FF0000"/>
-        </w:rPr>
-        <w:t>c</w:t>
-      </w:r>
-      <w:r>
-        <w:rPr>
-          <w:rFonts w:ascii="Times New Roman" w:hAnsi="Times New Roman" w:cs="Times New Roman"/>
-          <w:color w:val="FF0000"/>
-        </w:rPr>
-        <w:t xml:space="preserve">ódigo </w:t>
-      </w:r>
-      <w:r>
-        <w:rPr>
-          <w:rFonts w:ascii="Times New Roman" w:hAnsi="Times New Roman" w:cs="Times New Roman"/>
-          <w:color w:val="FF0000"/>
-        </w:rPr>
-        <w:t>f</w:t>
-      </w:r>
-      <w:r>
-        <w:rPr>
-          <w:rFonts w:ascii="Times New Roman" w:hAnsi="Times New Roman" w:cs="Times New Roman"/>
-          <w:color w:val="FF0000"/>
-        </w:rPr>
-        <w:t xml:space="preserve">uente, comentar todo el código reutilizado y </w:t>
-      </w:r>
-      <w:r>
-        <w:rPr>
-          <w:rFonts w:ascii="Times New Roman" w:hAnsi="Times New Roman" w:cs="Times New Roman"/>
-          <w:color w:val="FF0000"/>
-        </w:rPr>
-        <w:t>mostrar referencias.</w:t>
-      </w:r>
-    </w:p>
-    <w:p>
-      <w:pPr>
-        <w:jc w:val="both"/>
-        <w:rPr>
-          <w:rFonts w:ascii="Times New Roman" w:hAnsi="Times New Roman" w:cs="Times New Roman"/>
-          <w:color w:val="FF0000"/>
-        </w:rPr>
-      </w:pPr>
-      <w:r>
-        <w:rPr>
-          <w:rFonts w:ascii="Times New Roman" w:hAnsi="Times New Roman" w:cs="Times New Roman"/>
-          <w:color w:val="FF0000"/>
-        </w:rPr>
-        <w:t>Se debe usar el siguiente link para darle formato al c</w:t>
-      </w:r>
-      <w:r>
-        <w:rPr>
-          <w:rFonts w:ascii="Times New Roman" w:hAnsi="Times New Roman" w:cs="Times New Roman"/>
-          <w:color w:val="FF0000"/>
-        </w:rPr>
-        <w:t>ódigo.</w:t>
-      </w:r>
-    </w:p>
-    <w:p>
-      <w:pPr>
-        <w:jc w:val="both"/>
-        <w:rPr>
-          <w:rFonts w:ascii="Times New Roman" w:hAnsi="Times New Roman" w:cs="Times New Roman"/>
-          <w:color w:val="222222"/>
-        </w:rPr>
-      </w:pPr>
-      <w:hyperlink r:id="rId24" w:history="1">
+      </w:pPr>
+      <w:r>
+        <w:t xml:space="preserve">Figura </w:t>
+      </w:r>
+      <w:fldSimple w:instr=" SEQ Figura \* ARABIC ">
         <w:r>
           <w:rPr>
-            <w:rStyle w:val="Hipervnculo"/>
-            <w:rFonts w:ascii="Times New Roman" w:hAnsi="Times New Roman" w:cs="Times New Roman"/>
+            <w:noProof/>
           </w:rPr>
-          <w:t>https://tohtml.com/c/</w:t>
+          <w:t>11</w:t>
         </w:r>
-      </w:hyperlink>
-    </w:p>
-    <w:p>
-      <w:pPr>
-        <w:jc w:val="both"/>
-        <w:rPr>
-          <w:rFonts w:ascii="Times New Roman" w:hAnsi="Times New Roman" w:cs="Times New Roman"/>
-        </w:rPr>
-      </w:pPr>
-      <w:r>
-        <w:rPr>
-          <w:rFonts w:ascii="Times New Roman" w:hAnsi="Times New Roman" w:cs="Times New Roman"/>
-          <w:color w:val="222222"/>
-        </w:rPr>
-        <w:br w:type="textWrapping" w:clear="all"/>
-      </w:r>
-    </w:p>
-    <w:p>
-      <w:pPr>
-        <w:jc w:val="both"/>
-        <w:rPr>
-          <w:rFonts w:ascii="Times New Roman" w:hAnsi="Times New Roman" w:cs="Times New Roman"/>
-          <w:color w:val="FF0000"/>
-        </w:rPr>
-      </w:pPr>
-      <w:r>
-        <w:rPr>
-          <w:rFonts w:ascii="Times New Roman" w:hAnsi="Times New Roman" w:cs="Times New Roman"/>
-          <w:color w:val="FF0000"/>
-        </w:rPr>
-        <w:t>*</w:t>
-      </w:r>
-      <w:r>
-        <w:rPr>
-          <w:rFonts w:ascii="Times New Roman" w:hAnsi="Times New Roman" w:cs="Times New Roman"/>
-          <w:color w:val="FF0000"/>
-        </w:rPr>
-        <w:t>Acerca de las tablas y/o figuras</w:t>
-      </w:r>
-      <w:r>
-        <w:rPr>
-          <w:rFonts w:ascii="Times New Roman" w:hAnsi="Times New Roman" w:cs="Times New Roman"/>
-          <w:color w:val="FF0000"/>
-        </w:rPr>
-        <w:t>*</w:t>
-      </w:r>
-    </w:p>
-    <w:p>
-      <w:pPr>
-        <w:jc w:val="both"/>
-        <w:rPr>
-          <w:rStyle w:val="apple-converted-space"/>
-          <w:rFonts w:ascii="Times New Roman" w:hAnsi="Times New Roman" w:cs="Times New Roman"/>
-          <w:color w:val="000000"/>
+      </w:fldSimple>
+      <w:r>
+        <w:t>. Señal de entrada 2</w:t>
+      </w:r>
+    </w:p>
+    <w:p>
+      <w:pPr>
+        <w:pStyle w:val="NormalWeb"/>
+        <w:rPr>
+          <w:color w:val="000000"/>
+          <w:sz w:val="22"/>
+          <w:szCs w:val="22"/>
           <w:shd w:val="clear" w:color="auto" w:fill="FFFFFF"/>
         </w:rPr>
       </w:pPr>
       <w:r>
         <w:rPr>
-          <w:rFonts w:ascii="Times New Roman" w:hAnsi="Times New Roman" w:cs="Times New Roman"/>
-          <w:color w:val="000000"/>
+          <w:color w:val="000000"/>
+          <w:sz w:val="22"/>
+          <w:szCs w:val="22"/>
           <w:shd w:val="clear" w:color="auto" w:fill="FFFFFF"/>
         </w:rPr>
-        <w:t xml:space="preserve">Utilizar figuras como diagramas, tablas, gráficos, gráficos o mapas puede ser una forma muy útil de mostrar </w:t>
-      </w:r>
-      <w:r>
-        <w:rPr>
-          <w:rFonts w:ascii="Times New Roman" w:hAnsi="Times New Roman" w:cs="Times New Roman"/>
-          <w:color w:val="000000"/>
+        <w:t xml:space="preserve">A continuación, </w:t>
+      </w:r>
+      <w:r>
+        <w:rPr>
+          <w:color w:val="000000"/>
+          <w:sz w:val="22"/>
+          <w:szCs w:val="22"/>
           <w:shd w:val="clear" w:color="auto" w:fill="FFFFFF"/>
         </w:rPr>
-        <w:t>y enfatizar la información en el</w:t>
-      </w:r>
-      <w:r>
-        <w:rPr>
-          <w:rFonts w:ascii="Times New Roman" w:hAnsi="Times New Roman" w:cs="Times New Roman"/>
-          <w:color w:val="000000"/>
+        <w:t xml:space="preserve">en la Figura 12 </w:t>
+      </w:r>
+      <w:r>
+        <w:rPr>
+          <w:color w:val="000000"/>
+          <w:sz w:val="22"/>
+          <w:szCs w:val="22"/>
           <w:shd w:val="clear" w:color="auto" w:fill="FFFFFF"/>
         </w:rPr>
-        <w:t xml:space="preserve"> </w:t>
-      </w:r>
-      <w:r>
-        <w:rPr>
-          <w:rFonts w:ascii="Times New Roman" w:hAnsi="Times New Roman" w:cs="Times New Roman"/>
-          <w:color w:val="000000"/>
+        <w:t>se muestra el resultado de multiplicar las señales de las Figuras 10 y 1</w:t>
+      </w:r>
+      <w:r>
+        <w:rPr>
+          <w:color w:val="000000"/>
+          <w:sz w:val="22"/>
+          <w:szCs w:val="22"/>
           <w:shd w:val="clear" w:color="auto" w:fill="FFFFFF"/>
         </w:rPr>
-        <w:t>reporte</w:t>
-      </w:r>
-      <w:r>
-        <w:rPr>
-          <w:rStyle w:val="apple-converted-space"/>
-          <w:rFonts w:ascii="Times New Roman" w:hAnsi="Times New Roman" w:cs="Times New Roman"/>
-          <w:color w:val="000000"/>
-          <w:shd w:val="clear" w:color="auto" w:fill="FFFFFF"/>
-        </w:rPr>
-        <w:t>.</w:t>
-      </w:r>
-    </w:p>
-    <w:p>
-      <w:pPr>
-        <w:jc w:val="both"/>
-        <w:rPr>
-          <w:rFonts w:ascii="Times New Roman" w:hAnsi="Times New Roman" w:cs="Times New Roman"/>
-          <w:color w:val="000000"/>
-          <w:shd w:val="clear" w:color="auto" w:fill="FFFFFF"/>
-        </w:rPr>
-      </w:pPr>
-    </w:p>
-    <w:p>
-      <w:pPr>
-        <w:jc w:val="both"/>
-        <w:rPr>
-          <w:rFonts w:ascii="Times New Roman" w:hAnsi="Times New Roman" w:cs="Times New Roman"/>
-          <w:color w:val="000000"/>
-          <w:shd w:val="clear" w:color="auto" w:fill="FFFFFF"/>
-        </w:rPr>
-      </w:pPr>
-      <w:r>
-        <w:rPr>
-          <w:rFonts w:ascii="Times New Roman" w:hAnsi="Times New Roman" w:cs="Times New Roman"/>
-          <w:color w:val="000000"/>
-          <w:shd w:val="clear" w:color="auto" w:fill="FFFFFF"/>
-        </w:rPr>
-        <w:t xml:space="preserve">Las </w:t>
-      </w:r>
-      <w:r>
-        <w:rPr>
-          <w:rFonts w:ascii="Times New Roman" w:hAnsi="Times New Roman" w:cs="Times New Roman"/>
-          <w:color w:val="000000"/>
-          <w:shd w:val="clear" w:color="auto" w:fill="FFFFFF"/>
-        </w:rPr>
-        <w:t>figuras</w:t>
-      </w:r>
-      <w:r>
-        <w:rPr>
-          <w:rFonts w:ascii="Times New Roman" w:hAnsi="Times New Roman" w:cs="Times New Roman"/>
-          <w:color w:val="000000"/>
-          <w:shd w:val="clear" w:color="auto" w:fill="FFFFFF"/>
-        </w:rPr>
-        <w:t xml:space="preserve"> esenciales para el informe deben integrarse </w:t>
-      </w:r>
-      <w:r>
-        <w:rPr>
-          <w:rFonts w:ascii="Times New Roman" w:hAnsi="Times New Roman" w:cs="Times New Roman"/>
-          <w:color w:val="000000"/>
-          <w:shd w:val="clear" w:color="auto" w:fill="FFFFFF"/>
-        </w:rPr>
-        <w:t xml:space="preserve">sin problemas y correctamente, además </w:t>
-      </w:r>
-      <w:r>
-        <w:rPr>
-          <w:rFonts w:ascii="Times New Roman" w:hAnsi="Times New Roman" w:cs="Times New Roman"/>
-          <w:color w:val="000000"/>
-          <w:shd w:val="clear" w:color="auto" w:fill="FFFFFF"/>
-        </w:rPr>
-        <w:t xml:space="preserve">deben explicarse y mencionarse en el cuerpo principal del </w:t>
-      </w:r>
-      <w:r>
-        <w:rPr>
-          <w:rFonts w:ascii="Times New Roman" w:hAnsi="Times New Roman" w:cs="Times New Roman"/>
-          <w:color w:val="000000"/>
-          <w:shd w:val="clear" w:color="auto" w:fill="FFFFFF"/>
-        </w:rPr>
-        <w:t>reporte</w:t>
-      </w:r>
-      <w:r>
-        <w:rPr>
-          <w:rFonts w:ascii="Times New Roman" w:hAnsi="Times New Roman" w:cs="Times New Roman"/>
-          <w:color w:val="000000"/>
-          <w:shd w:val="clear" w:color="auto" w:fill="FFFFFF"/>
-        </w:rPr>
-        <w:t>.</w:t>
-      </w:r>
-    </w:p>
-    <w:p>
-      <w:pPr>
-        <w:jc w:val="both"/>
-        <w:rPr>
-          <w:rFonts w:ascii="Times New Roman" w:hAnsi="Times New Roman" w:cs="Times New Roman"/>
-          <w:color w:val="000000"/>
-          <w:shd w:val="clear" w:color="auto" w:fill="FFFFFF"/>
-        </w:rPr>
-      </w:pPr>
-      <w:r>
-        <w:rPr>
-          <w:rFonts w:ascii="Times New Roman" w:hAnsi="Times New Roman" w:cs="Times New Roman"/>
-          <w:color w:val="000000"/>
-          <w:shd w:val="clear" w:color="auto" w:fill="FFFFFF"/>
-        </w:rPr>
-        <w:t>Ejemplo</w:t>
-      </w:r>
-      <w:r>
-        <w:rPr>
-          <w:rFonts w:ascii="Times New Roman" w:hAnsi="Times New Roman" w:cs="Times New Roman"/>
-          <w:color w:val="000000"/>
-          <w:shd w:val="clear" w:color="auto" w:fill="FFFFFF"/>
-        </w:rPr>
-        <w:t>:</w:t>
-      </w:r>
-    </w:p>
-    <w:p>
-      <w:pPr>
-        <w:rPr>
-          <w:rFonts w:ascii="Times New Roman" w:hAnsi="Times New Roman" w:cs="Times New Roman"/>
-          <w:color w:val="FF0000"/>
-        </w:rPr>
-      </w:pPr>
-      <w:r>
-        <w:rPr>
-          <w:rFonts w:ascii="Times New Roman" w:hAnsi="Times New Roman" w:cs="Times New Roman"/>
-          <w:noProof/>
-        </w:rPr>
-        <w:lastRenderedPageBreak/>
+        <w:t>1,</w:t>
+      </w:r>
+    </w:p>
+    <w:p>
+      <w:pPr>
+        <w:pStyle w:val="NormalWeb"/>
+        <w:keepNext/>
+        <w:jc w:val="center"/>
+      </w:pPr>
+      <w:r>
+        <w:rPr>
+          <w:noProof/>
+        </w:rPr>
         <w:drawing>
-          <wp:inline distT="0" distB="0" distL="0" distR="0" wp14:anchorId="27FCC950" wp14:editId="58FEF7A6">
-            <wp:extent cx="5612130" cy="3136900"/>
-            <wp:effectExtent l="0" t="0" r="0" b="0"/>
-            <wp:docPr id="1" name="Imagen 1"/>
+          <wp:inline distT="0" distB="0" distL="0" distR="0" wp14:anchorId="44C6F11A" wp14:editId="5245E8B6">
+            <wp:extent cx="5612130" cy="1480820"/>
+            <wp:effectExtent l="0" t="0" r="7620" b="5080"/>
+            <wp:docPr id="20" name="Imagen 20"/>
             <wp:cNvGraphicFramePr>
               <a:graphicFrameLocks xmlns:a="http://schemas.openxmlformats.org/drawingml/2006/main" noChangeAspect="1"/>
             </wp:cNvGraphicFramePr>
@@ -10129,6 +9899,1035 @@
                   <pic:spPr>
                     <a:xfrm>
                       <a:off x="0" y="0"/>
+                      <a:ext cx="5612130" cy="1480820"/>
+                    </a:xfrm>
+                    <a:prstGeom prst="rect">
+                      <a:avLst/>
+                    </a:prstGeom>
+                  </pic:spPr>
+                </pic:pic>
+              </a:graphicData>
+            </a:graphic>
+          </wp:inline>
+        </w:drawing>
+      </w:r>
+    </w:p>
+    <w:p>
+      <w:pPr>
+        <w:pStyle w:val="Descripcin"/>
+        <w:jc w:val="center"/>
+      </w:pPr>
+      <w:r>
+        <w:t xml:space="preserve">Figura </w:t>
+      </w:r>
+      <w:fldSimple w:instr=" SEQ Figura \* ARABIC ">
+        <w:r>
+          <w:rPr>
+            <w:noProof/>
+          </w:rPr>
+          <w:t>12</w:t>
+        </w:r>
+      </w:fldSimple>
+      <w:r>
+        <w:t>. Señal de salida (sin zoom)</w:t>
+      </w:r>
+    </w:p>
+    <w:p>
+      <w:pPr>
+        <w:rPr>
+          <w:rFonts w:ascii="Times New Roman" w:eastAsia="Times New Roman" w:hAnsi="Times New Roman" w:cs="Times New Roman"/>
+          <w:color w:val="000000"/>
+          <w:shd w:val="clear" w:color="auto" w:fill="FFFFFF"/>
+        </w:rPr>
+      </w:pPr>
+      <w:r>
+        <w:rPr>
+          <w:rFonts w:ascii="Times New Roman" w:eastAsia="Times New Roman" w:hAnsi="Times New Roman" w:cs="Times New Roman"/>
+          <w:color w:val="000000"/>
+          <w:shd w:val="clear" w:color="auto" w:fill="FFFFFF"/>
+        </w:rPr>
+        <w:t>En la Figura 13, se muestra el mismo resultado de la Figura 12 pero aplicando un zoom para observar un poco mejor la señal.</w:t>
+      </w:r>
+    </w:p>
+    <w:p>
+      <w:pPr>
+        <w:pStyle w:val="NormalWeb"/>
+        <w:keepNext/>
+        <w:jc w:val="center"/>
+      </w:pPr>
+      <w:r>
+        <w:rPr>
+          <w:noProof/>
+        </w:rPr>
+        <w:lastRenderedPageBreak/>
+        <w:drawing>
+          <wp:inline distT="0" distB="0" distL="0" distR="0" wp14:anchorId="3F7BBAEC" wp14:editId="11929AFA">
+            <wp:extent cx="5612130" cy="1393190"/>
+            <wp:effectExtent l="0" t="0" r="7620" b="0"/>
+            <wp:docPr id="21" name="Imagen 21"/>
+            <wp:cNvGraphicFramePr>
+              <a:graphicFrameLocks xmlns:a="http://schemas.openxmlformats.org/drawingml/2006/main" noChangeAspect="1"/>
+            </wp:cNvGraphicFramePr>
+            <a:graphic xmlns:a="http://schemas.openxmlformats.org/drawingml/2006/main">
+              <a:graphicData uri="http://schemas.openxmlformats.org/drawingml/2006/picture">
+                <pic:pic xmlns:pic="http://schemas.openxmlformats.org/drawingml/2006/picture">
+                  <pic:nvPicPr>
+                    <pic:cNvPr id="1" name=""/>
+                    <pic:cNvPicPr/>
+                  </pic:nvPicPr>
+                  <pic:blipFill>
+                    <a:blip r:embed="rId26"/>
+                    <a:stretch>
+                      <a:fillRect/>
+                    </a:stretch>
+                  </pic:blipFill>
+                  <pic:spPr>
+                    <a:xfrm>
+                      <a:off x="0" y="0"/>
+                      <a:ext cx="5612130" cy="1393190"/>
+                    </a:xfrm>
+                    <a:prstGeom prst="rect">
+                      <a:avLst/>
+                    </a:prstGeom>
+                  </pic:spPr>
+                </pic:pic>
+              </a:graphicData>
+            </a:graphic>
+          </wp:inline>
+        </w:drawing>
+      </w:r>
+    </w:p>
+    <w:p>
+      <w:pPr>
+        <w:pStyle w:val="Descripcin"/>
+        <w:jc w:val="center"/>
+        <w:rPr>
+          <w:color w:val="000000"/>
+          <w:sz w:val="22"/>
+          <w:szCs w:val="22"/>
+          <w:shd w:val="clear" w:color="auto" w:fill="FFFFFF"/>
+        </w:rPr>
+      </w:pPr>
+      <w:r>
+        <w:t xml:space="preserve">Figura </w:t>
+      </w:r>
+      <w:fldSimple w:instr=" SEQ Figura \* ARABIC ">
+        <w:r>
+          <w:rPr>
+            <w:noProof/>
+          </w:rPr>
+          <w:t>13</w:t>
+        </w:r>
+      </w:fldSimple>
+      <w:r>
+        <w:t xml:space="preserve">. </w:t>
+      </w:r>
+      <w:r>
+        <w:t>Señal de salida (</w:t>
+      </w:r>
+      <w:r>
+        <w:t>con</w:t>
+      </w:r>
+      <w:r>
+        <w:t xml:space="preserve"> zoom)</w:t>
+      </w:r>
+    </w:p>
+    <w:p>
+      <w:pPr>
+        <w:pStyle w:val="NormalWeb"/>
+        <w:rPr>
+          <w:color w:val="000000"/>
+          <w:sz w:val="22"/>
+          <w:szCs w:val="22"/>
+          <w:shd w:val="clear" w:color="auto" w:fill="FFFFFF"/>
+        </w:rPr>
+      </w:pPr>
+      <w:r>
+        <w:rPr>
+          <w:color w:val="000000"/>
+          <w:sz w:val="22"/>
+          <w:szCs w:val="22"/>
+          <w:shd w:val="clear" w:color="auto" w:fill="FFFFFF"/>
+        </w:rPr>
+        <w:t>a</w:t>
+      </w:r>
+      <w:bookmarkStart w:id="22" w:name="_GoBack"/>
+      <w:bookmarkEnd w:id="22"/>
+    </w:p>
+    <w:p>
+      <w:pPr>
+        <w:pStyle w:val="Ttulo1"/>
+        <w:jc w:val="both"/>
+        <w:rPr>
+          <w:rFonts w:ascii="Times New Roman" w:hAnsi="Times New Roman" w:cs="Times New Roman"/>
+          <w:sz w:val="22"/>
+          <w:szCs w:val="22"/>
+        </w:rPr>
+      </w:pPr>
+      <w:bookmarkStart w:id="23" w:name="_Toc476313180"/>
+      <w:r>
+        <w:rPr>
+          <w:rFonts w:ascii="Times New Roman" w:hAnsi="Times New Roman" w:cs="Times New Roman"/>
+          <w:sz w:val="22"/>
+          <w:szCs w:val="22"/>
+        </w:rPr>
+        <w:t>Discusió</w:t>
+      </w:r>
+      <w:r>
+        <w:rPr>
+          <w:rFonts w:ascii="Times New Roman" w:hAnsi="Times New Roman" w:cs="Times New Roman"/>
+          <w:sz w:val="22"/>
+          <w:szCs w:val="22"/>
+        </w:rPr>
+        <w:t>n:</w:t>
+      </w:r>
+      <w:bookmarkEnd w:id="23"/>
+    </w:p>
+    <w:p>
+      <w:pPr>
+        <w:pStyle w:val="NormalWeb"/>
+        <w:rPr>
+          <w:color w:val="000000"/>
+          <w:sz w:val="22"/>
+          <w:szCs w:val="22"/>
+          <w:shd w:val="clear" w:color="auto" w:fill="FFFFFF"/>
+        </w:rPr>
+      </w:pPr>
+      <w:r>
+        <w:rPr>
+          <w:color w:val="000000"/>
+          <w:sz w:val="22"/>
+          <w:szCs w:val="22"/>
+          <w:shd w:val="clear" w:color="auto" w:fill="FFFFFF"/>
+        </w:rPr>
+        <w:t>La sección de discusión tiene 2 objetivos principales:</w:t>
+      </w:r>
+    </w:p>
+    <w:p>
+      <w:pPr>
+        <w:pStyle w:val="NormalWeb"/>
+        <w:numPr>
+          <w:ilvl w:val="0"/>
+          <w:numId w:val="8"/>
+        </w:numPr>
+        <w:rPr>
+          <w:color w:val="000000"/>
+          <w:sz w:val="22"/>
+          <w:szCs w:val="22"/>
+          <w:shd w:val="clear" w:color="auto" w:fill="FFFFFF"/>
+        </w:rPr>
+      </w:pPr>
+      <w:r>
+        <w:rPr>
+          <w:color w:val="000000"/>
+          <w:sz w:val="22"/>
+          <w:szCs w:val="22"/>
+          <w:shd w:val="clear" w:color="auto" w:fill="FFFFFF"/>
+        </w:rPr>
+        <w:t>Interpretar y explicar los resultados del estudio.</w:t>
+      </w:r>
+    </w:p>
+    <w:p>
+      <w:pPr>
+        <w:pStyle w:val="NormalWeb"/>
+        <w:numPr>
+          <w:ilvl w:val="0"/>
+          <w:numId w:val="8"/>
+        </w:numPr>
+        <w:rPr>
+          <w:color w:val="000000"/>
+          <w:sz w:val="22"/>
+          <w:szCs w:val="22"/>
+          <w:shd w:val="clear" w:color="auto" w:fill="FFFFFF"/>
+        </w:rPr>
+      </w:pPr>
+      <w:r>
+        <w:rPr>
+          <w:color w:val="000000"/>
+          <w:sz w:val="22"/>
+          <w:szCs w:val="22"/>
+          <w:shd w:val="clear" w:color="auto" w:fill="FFFFFF"/>
+        </w:rPr>
+        <w:t>Explorar la importancia del estudio, encontrando, calificando y explorando la importancia teórica de los resultados.</w:t>
+      </w:r>
+    </w:p>
+    <w:p>
+      <w:pPr>
+        <w:pStyle w:val="NormalWeb"/>
+        <w:rPr>
+          <w:color w:val="000000"/>
+          <w:sz w:val="22"/>
+          <w:szCs w:val="22"/>
+          <w:shd w:val="clear" w:color="auto" w:fill="FFFFFF"/>
+        </w:rPr>
+      </w:pPr>
+      <w:r>
+        <w:rPr>
+          <w:color w:val="000000"/>
+          <w:sz w:val="22"/>
+          <w:szCs w:val="22"/>
+          <w:shd w:val="clear" w:color="auto" w:fill="FFFFFF"/>
+        </w:rPr>
+        <w:t>La discusión es también un espacio en el reporte donde cualquier calificación o reservación que se tiene sobre la in</w:t>
+      </w:r>
+      <w:r>
+        <w:rPr>
+          <w:color w:val="000000"/>
+          <w:sz w:val="22"/>
+          <w:szCs w:val="22"/>
+          <w:shd w:val="clear" w:color="auto" w:fill="FFFFFF"/>
+        </w:rPr>
+        <w:t>vestigación debe ser mencionada.</w:t>
+      </w:r>
+    </w:p>
+    <w:p>
+      <w:pPr>
+        <w:pStyle w:val="Ttulo1"/>
+        <w:jc w:val="both"/>
+        <w:rPr>
+          <w:rFonts w:ascii="Times New Roman" w:hAnsi="Times New Roman" w:cs="Times New Roman"/>
+          <w:sz w:val="22"/>
+          <w:szCs w:val="22"/>
+        </w:rPr>
+      </w:pPr>
+      <w:bookmarkStart w:id="24" w:name="_Toc476313181"/>
+      <w:r>
+        <w:rPr>
+          <w:rFonts w:ascii="Times New Roman" w:hAnsi="Times New Roman" w:cs="Times New Roman"/>
+          <w:sz w:val="22"/>
+          <w:szCs w:val="22"/>
+        </w:rPr>
+        <w:t>Conclusion</w:t>
+      </w:r>
+      <w:r>
+        <w:rPr>
+          <w:rFonts w:ascii="Times New Roman" w:hAnsi="Times New Roman" w:cs="Times New Roman"/>
+          <w:sz w:val="22"/>
+          <w:szCs w:val="22"/>
+        </w:rPr>
+        <w:t>e</w:t>
+      </w:r>
+      <w:r>
+        <w:rPr>
+          <w:rFonts w:ascii="Times New Roman" w:hAnsi="Times New Roman" w:cs="Times New Roman"/>
+          <w:sz w:val="22"/>
+          <w:szCs w:val="22"/>
+        </w:rPr>
+        <w:t>s:</w:t>
+      </w:r>
+      <w:bookmarkEnd w:id="24"/>
+    </w:p>
+    <w:p>
+      <w:pPr>
+        <w:pStyle w:val="NormalWeb"/>
+        <w:numPr>
+          <w:ilvl w:val="0"/>
+          <w:numId w:val="8"/>
+        </w:numPr>
+        <w:rPr>
+          <w:color w:val="000000"/>
+          <w:sz w:val="22"/>
+          <w:szCs w:val="22"/>
+          <w:shd w:val="clear" w:color="auto" w:fill="FFFFFF"/>
+        </w:rPr>
+      </w:pPr>
+      <w:r>
+        <w:rPr>
+          <w:color w:val="000000"/>
+          <w:sz w:val="22"/>
+          <w:szCs w:val="22"/>
+          <w:shd w:val="clear" w:color="auto" w:fill="FFFFFF"/>
+        </w:rPr>
+        <w:t>Lista una cosa que hayas aprendido y describe como lo aplicarías a una situación de la vida real.</w:t>
+      </w:r>
+    </w:p>
+    <w:p>
+      <w:pPr>
+        <w:pStyle w:val="NormalWeb"/>
+        <w:numPr>
+          <w:ilvl w:val="0"/>
+          <w:numId w:val="9"/>
+        </w:numPr>
+        <w:rPr>
+          <w:color w:val="000000"/>
+          <w:sz w:val="22"/>
+          <w:szCs w:val="22"/>
+          <w:shd w:val="clear" w:color="auto" w:fill="FFFFFF"/>
+        </w:rPr>
+      </w:pPr>
+      <w:r>
+        <w:rPr>
+          <w:color w:val="000000"/>
+          <w:sz w:val="22"/>
+          <w:szCs w:val="22"/>
+          <w:shd w:val="clear" w:color="auto" w:fill="FFFFFF"/>
+        </w:rPr>
+        <w:t>Discute los posibles errores que podrían haber ocurrido en la colección de los datos (errores experimentales).</w:t>
+      </w:r>
+    </w:p>
+    <w:p>
+      <w:pPr>
+        <w:pStyle w:val="NormalWeb"/>
+        <w:numPr>
+          <w:ilvl w:val="0"/>
+          <w:numId w:val="9"/>
+        </w:numPr>
+        <w:rPr>
+          <w:color w:val="000000"/>
+          <w:sz w:val="22"/>
+          <w:szCs w:val="22"/>
+          <w:shd w:val="clear" w:color="auto" w:fill="FFFFFF"/>
+        </w:rPr>
+      </w:pPr>
+      <w:r>
+        <w:rPr>
+          <w:color w:val="000000"/>
+          <w:sz w:val="22"/>
+          <w:szCs w:val="22"/>
+          <w:shd w:val="clear" w:color="auto" w:fill="FFFFFF"/>
+        </w:rPr>
+        <w:t>¿Cómo se aplicarían los resultados obtenidos generalmente?</w:t>
+      </w:r>
+    </w:p>
+    <w:p>
+      <w:pPr>
+        <w:pStyle w:val="NormalWeb"/>
+        <w:numPr>
+          <w:ilvl w:val="0"/>
+          <w:numId w:val="9"/>
+        </w:numPr>
+        <w:rPr>
+          <w:color w:val="000000"/>
+          <w:sz w:val="22"/>
+          <w:szCs w:val="22"/>
+          <w:shd w:val="clear" w:color="auto" w:fill="FFFFFF"/>
+        </w:rPr>
+      </w:pPr>
+      <w:r>
+        <w:rPr>
+          <w:color w:val="000000"/>
+          <w:sz w:val="22"/>
+          <w:szCs w:val="22"/>
+          <w:shd w:val="clear" w:color="auto" w:fill="FFFFFF"/>
+        </w:rPr>
+        <w:t>¿Hubo algún defecto en el diseño experimental o en el procedimiento?</w:t>
+      </w:r>
+    </w:p>
+    <w:p>
+      <w:pPr>
+        <w:pStyle w:val="Ttulo1"/>
+        <w:jc w:val="both"/>
+        <w:rPr>
+          <w:rFonts w:ascii="Times New Roman" w:hAnsi="Times New Roman" w:cs="Times New Roman"/>
+          <w:sz w:val="22"/>
+          <w:szCs w:val="22"/>
+          <w:lang w:val="en-US"/>
+        </w:rPr>
+      </w:pPr>
+      <w:bookmarkStart w:id="25" w:name="_Toc476313182"/>
+      <w:r>
+        <w:rPr>
+          <w:rFonts w:ascii="Times New Roman" w:hAnsi="Times New Roman" w:cs="Times New Roman"/>
+          <w:sz w:val="22"/>
+          <w:szCs w:val="22"/>
+          <w:lang w:val="en-US"/>
+        </w:rPr>
+        <w:t>Referencia</w:t>
+      </w:r>
+      <w:r>
+        <w:rPr>
+          <w:rFonts w:ascii="Times New Roman" w:hAnsi="Times New Roman" w:cs="Times New Roman"/>
+          <w:sz w:val="22"/>
+          <w:szCs w:val="22"/>
+          <w:lang w:val="en-US"/>
+        </w:rPr>
+        <w:t>s:</w:t>
+      </w:r>
+      <w:bookmarkEnd w:id="25"/>
+    </w:p>
+    <w:p>
+      <w:pPr>
+        <w:pStyle w:val="NormalWeb"/>
+        <w:rPr>
+          <w:color w:val="000000"/>
+          <w:sz w:val="22"/>
+          <w:szCs w:val="22"/>
+          <w:shd w:val="clear" w:color="auto" w:fill="FFFFFF"/>
+        </w:rPr>
+      </w:pPr>
+      <w:r>
+        <w:rPr>
+          <w:b/>
+          <w:color w:val="000000"/>
+          <w:sz w:val="22"/>
+          <w:szCs w:val="22"/>
+          <w:shd w:val="clear" w:color="auto" w:fill="FFFFFF"/>
+          <w:lang w:val="en-US"/>
+        </w:rPr>
+        <w:t xml:space="preserve"> [1] </w:t>
+      </w:r>
+      <w:r>
+        <w:rPr>
+          <w:color w:val="000000"/>
+          <w:sz w:val="22"/>
+          <w:szCs w:val="22"/>
+          <w:shd w:val="clear" w:color="auto" w:fill="FFFFFF"/>
+          <w:lang w:val="en-US"/>
+        </w:rPr>
+        <w:t>craig@ccrma.stanford.edu,</w:t>
+      </w:r>
+      <w:r>
+        <w:rPr>
+          <w:b/>
+          <w:color w:val="000000"/>
+          <w:sz w:val="22"/>
+          <w:szCs w:val="22"/>
+          <w:shd w:val="clear" w:color="auto" w:fill="FFFFFF"/>
+          <w:lang w:val="en-US"/>
+        </w:rPr>
+        <w:t xml:space="preserve"> </w:t>
+      </w:r>
+      <w:r>
+        <w:rPr>
+          <w:color w:val="000000"/>
+          <w:sz w:val="22"/>
+          <w:szCs w:val="22"/>
+          <w:shd w:val="clear" w:color="auto" w:fill="FFFFFF"/>
+          <w:lang w:val="en-US"/>
+        </w:rPr>
+        <w:t>‘WAV</w:t>
+      </w:r>
+      <w:r>
+        <w:rPr>
+          <w:color w:val="000000"/>
+          <w:sz w:val="22"/>
+          <w:szCs w:val="22"/>
+          <w:shd w:val="clear" w:color="auto" w:fill="FFFFFF"/>
+          <w:lang w:val="en-US"/>
+        </w:rPr>
+        <w:t xml:space="preserve">E PCM soundfile format’. </w:t>
+      </w:r>
+      <w:r>
+        <w:rPr>
+          <w:color w:val="000000"/>
+          <w:sz w:val="22"/>
+          <w:szCs w:val="22"/>
+          <w:shd w:val="clear" w:color="auto" w:fill="FFFFFF"/>
+        </w:rPr>
+        <w:t>[Online]</w:t>
+      </w:r>
+      <w:r>
+        <w:rPr>
+          <w:color w:val="000000"/>
+          <w:sz w:val="22"/>
+          <w:szCs w:val="22"/>
+          <w:shd w:val="clear" w:color="auto" w:fill="FFFFFF"/>
+        </w:rPr>
+        <w:t xml:space="preserve">. Disponible en: </w:t>
+      </w:r>
+      <w:hyperlink r:id="rId27" w:history="1">
+        <w:r>
+          <w:rPr>
+            <w:rStyle w:val="Hipervnculo"/>
+            <w:sz w:val="22"/>
+            <w:szCs w:val="22"/>
+            <w:shd w:val="clear" w:color="auto" w:fill="FFFFFF"/>
+          </w:rPr>
+          <w:t>http://soundfile.sapp.org/doc/WaveFormat/</w:t>
+        </w:r>
+      </w:hyperlink>
+      <w:r>
+        <w:rPr>
+          <w:color w:val="000000"/>
+          <w:sz w:val="22"/>
+          <w:szCs w:val="22"/>
+          <w:shd w:val="clear" w:color="auto" w:fill="FFFFFF"/>
+        </w:rPr>
+        <w:t>.</w:t>
+      </w:r>
+    </w:p>
+    <w:p>
+      <w:pPr>
+        <w:pStyle w:val="NormalWeb"/>
+        <w:rPr>
+          <w:color w:val="000000"/>
+          <w:sz w:val="22"/>
+          <w:szCs w:val="22"/>
+          <w:shd w:val="clear" w:color="auto" w:fill="FFFFFF"/>
+        </w:rPr>
+      </w:pPr>
+      <w:r>
+        <w:rPr>
+          <w:b/>
+          <w:color w:val="000000"/>
+          <w:sz w:val="22"/>
+          <w:szCs w:val="22"/>
+          <w:shd w:val="clear" w:color="auto" w:fill="FFFFFF"/>
+        </w:rPr>
+        <w:t>[2]</w:t>
+      </w:r>
+      <w:r>
+        <w:rPr>
+          <w:color w:val="000000"/>
+          <w:sz w:val="22"/>
+          <w:szCs w:val="22"/>
+          <w:shd w:val="clear" w:color="auto" w:fill="FFFFFF"/>
+        </w:rPr>
+        <w:t xml:space="preserve"> Sublime HQ, ‘Download’, [Online]. </w:t>
+      </w:r>
+      <w:r>
+        <w:rPr>
+          <w:color w:val="000000"/>
+          <w:sz w:val="22"/>
+          <w:szCs w:val="22"/>
+          <w:shd w:val="clear" w:color="auto" w:fill="FFFFFF"/>
+        </w:rPr>
+        <w:t xml:space="preserve">Disponible en: </w:t>
+      </w:r>
+      <w:hyperlink r:id="rId28" w:history="1">
+        <w:r>
+          <w:rPr>
+            <w:rStyle w:val="Hipervnculo"/>
+            <w:sz w:val="22"/>
+            <w:szCs w:val="22"/>
+            <w:shd w:val="clear" w:color="auto" w:fill="FFFFFF"/>
+          </w:rPr>
+          <w:t>https://www.sublimetext.com/3</w:t>
+        </w:r>
+      </w:hyperlink>
+      <w:r>
+        <w:rPr>
+          <w:color w:val="000000"/>
+          <w:sz w:val="22"/>
+          <w:szCs w:val="22"/>
+          <w:shd w:val="clear" w:color="auto" w:fill="FFFFFF"/>
+        </w:rPr>
+        <w:t>.</w:t>
+      </w:r>
+    </w:p>
+    <w:p>
+      <w:pPr>
+        <w:pStyle w:val="NormalWeb"/>
+        <w:rPr>
+          <w:color w:val="000000"/>
+          <w:sz w:val="22"/>
+          <w:szCs w:val="22"/>
+          <w:shd w:val="clear" w:color="auto" w:fill="FFFFFF"/>
+        </w:rPr>
+      </w:pPr>
+      <w:r>
+        <w:rPr>
+          <w:b/>
+          <w:color w:val="000000"/>
+          <w:sz w:val="22"/>
+          <w:szCs w:val="22"/>
+          <w:shd w:val="clear" w:color="auto" w:fill="FFFFFF"/>
+        </w:rPr>
+        <w:t>[3]</w:t>
+      </w:r>
+      <w:r>
+        <w:rPr>
+          <w:color w:val="000000"/>
+          <w:sz w:val="22"/>
+          <w:szCs w:val="22"/>
+          <w:shd w:val="clear" w:color="auto" w:fill="FFFFFF"/>
+        </w:rPr>
+        <w:t xml:space="preserve"> Eduardo Gutiérrez Aldana, ‘Software’ [Online]. Disponible en: </w:t>
+      </w:r>
+      <w:hyperlink r:id="rId29" w:history="1">
+        <w:r>
+          <w:rPr>
+            <w:rStyle w:val="Hipervnculo"/>
+            <w:sz w:val="22"/>
+            <w:szCs w:val="22"/>
+            <w:shd w:val="clear" w:color="auto" w:fill="FFFFFF"/>
+          </w:rPr>
+          <w:t>http://148.204.58.221/ealdana/gwave426.exe</w:t>
+        </w:r>
+      </w:hyperlink>
+      <w:r>
+        <w:rPr>
+          <w:color w:val="000000"/>
+          <w:sz w:val="22"/>
+          <w:szCs w:val="22"/>
+          <w:shd w:val="clear" w:color="auto" w:fill="FFFFFF"/>
+        </w:rPr>
+        <w:t>.</w:t>
+      </w:r>
+    </w:p>
+    <w:p>
+      <w:pPr>
+        <w:pStyle w:val="Ttulo1"/>
+        <w:jc w:val="both"/>
+        <w:rPr>
+          <w:rFonts w:ascii="Times New Roman" w:hAnsi="Times New Roman" w:cs="Times New Roman"/>
+          <w:sz w:val="22"/>
+          <w:szCs w:val="22"/>
+        </w:rPr>
+      </w:pPr>
+      <w:bookmarkStart w:id="26" w:name="_Toc476313183"/>
+      <w:r>
+        <w:rPr>
+          <w:rFonts w:ascii="Times New Roman" w:hAnsi="Times New Roman" w:cs="Times New Roman"/>
+          <w:sz w:val="22"/>
+          <w:szCs w:val="22"/>
+        </w:rPr>
+        <w:lastRenderedPageBreak/>
+        <w:t>C</w:t>
+      </w:r>
+      <w:bookmarkEnd w:id="26"/>
+      <w:r>
+        <w:rPr>
+          <w:rFonts w:ascii="Times New Roman" w:hAnsi="Times New Roman" w:cs="Times New Roman"/>
+          <w:sz w:val="22"/>
+          <w:szCs w:val="22"/>
+        </w:rPr>
+        <w:t>ódigo</w:t>
+      </w:r>
+    </w:p>
+    <w:p>
+      <w:pPr>
+        <w:jc w:val="both"/>
+        <w:rPr>
+          <w:rFonts w:ascii="Times New Roman" w:hAnsi="Times New Roman" w:cs="Times New Roman"/>
+          <w:color w:val="FF0000"/>
+        </w:rPr>
+      </w:pPr>
+    </w:p>
+    <w:p>
+      <w:pPr>
+        <w:jc w:val="both"/>
+        <w:rPr>
+          <w:rFonts w:ascii="Times New Roman" w:hAnsi="Times New Roman" w:cs="Times New Roman"/>
+          <w:color w:val="FF0000"/>
+        </w:rPr>
+      </w:pPr>
+      <w:r>
+        <w:rPr>
+          <w:rFonts w:ascii="Times New Roman" w:hAnsi="Times New Roman" w:cs="Times New Roman"/>
+          <w:color w:val="FF0000"/>
+        </w:rPr>
+        <w:t>Incluir</w:t>
+      </w:r>
+      <w:r>
+        <w:rPr>
+          <w:rFonts w:ascii="Times New Roman" w:hAnsi="Times New Roman" w:cs="Times New Roman"/>
+          <w:color w:val="FF0000"/>
+        </w:rPr>
+        <w:t xml:space="preserve"> todo el </w:t>
+      </w:r>
+      <w:r>
+        <w:rPr>
+          <w:rFonts w:ascii="Times New Roman" w:hAnsi="Times New Roman" w:cs="Times New Roman"/>
+          <w:color w:val="FF0000"/>
+        </w:rPr>
+        <w:t>c</w:t>
+      </w:r>
+      <w:r>
+        <w:rPr>
+          <w:rFonts w:ascii="Times New Roman" w:hAnsi="Times New Roman" w:cs="Times New Roman"/>
+          <w:color w:val="FF0000"/>
+        </w:rPr>
+        <w:t xml:space="preserve">ódigo </w:t>
+      </w:r>
+      <w:r>
+        <w:rPr>
+          <w:rFonts w:ascii="Times New Roman" w:hAnsi="Times New Roman" w:cs="Times New Roman"/>
+          <w:color w:val="FF0000"/>
+        </w:rPr>
+        <w:t>f</w:t>
+      </w:r>
+      <w:r>
+        <w:rPr>
+          <w:rFonts w:ascii="Times New Roman" w:hAnsi="Times New Roman" w:cs="Times New Roman"/>
+          <w:color w:val="FF0000"/>
+        </w:rPr>
+        <w:t xml:space="preserve">uente, comentar todo el código reutilizado y </w:t>
+      </w:r>
+      <w:r>
+        <w:rPr>
+          <w:rFonts w:ascii="Times New Roman" w:hAnsi="Times New Roman" w:cs="Times New Roman"/>
+          <w:color w:val="FF0000"/>
+        </w:rPr>
+        <w:t>mostrar referencias.</w:t>
+      </w:r>
+    </w:p>
+    <w:p>
+      <w:pPr>
+        <w:jc w:val="both"/>
+        <w:rPr>
+          <w:rFonts w:ascii="Times New Roman" w:hAnsi="Times New Roman" w:cs="Times New Roman"/>
+          <w:color w:val="FF0000"/>
+        </w:rPr>
+      </w:pPr>
+      <w:r>
+        <w:rPr>
+          <w:rFonts w:ascii="Times New Roman" w:hAnsi="Times New Roman" w:cs="Times New Roman"/>
+          <w:color w:val="FF0000"/>
+        </w:rPr>
+        <w:t>Se debe usar el siguiente link para darle formato al c</w:t>
+      </w:r>
+      <w:r>
+        <w:rPr>
+          <w:rFonts w:ascii="Times New Roman" w:hAnsi="Times New Roman" w:cs="Times New Roman"/>
+          <w:color w:val="FF0000"/>
+        </w:rPr>
+        <w:t>ódigo.</w:t>
+      </w:r>
+    </w:p>
+    <w:p>
+      <w:pPr>
+        <w:jc w:val="both"/>
+        <w:rPr>
+          <w:rFonts w:ascii="Times New Roman" w:hAnsi="Times New Roman" w:cs="Times New Roman"/>
+          <w:color w:val="222222"/>
+        </w:rPr>
+      </w:pPr>
+      <w:hyperlink r:id="rId30" w:history="1">
+        <w:r>
+          <w:rPr>
+            <w:rStyle w:val="Hipervnculo"/>
+            <w:rFonts w:ascii="Times New Roman" w:hAnsi="Times New Roman" w:cs="Times New Roman"/>
+          </w:rPr>
+          <w:t>https://tohtml.com/c/</w:t>
+        </w:r>
+      </w:hyperlink>
+    </w:p>
+    <w:p>
+      <w:pPr>
+        <w:jc w:val="both"/>
+        <w:rPr>
+          <w:rFonts w:ascii="Times New Roman" w:hAnsi="Times New Roman" w:cs="Times New Roman"/>
+        </w:rPr>
+      </w:pPr>
+      <w:r>
+        <w:rPr>
+          <w:rFonts w:ascii="Times New Roman" w:hAnsi="Times New Roman" w:cs="Times New Roman"/>
+          <w:color w:val="222222"/>
+        </w:rPr>
+        <w:br w:type="textWrapping" w:clear="all"/>
+      </w:r>
+    </w:p>
+    <w:p>
+      <w:pPr>
+        <w:jc w:val="both"/>
+        <w:rPr>
+          <w:rFonts w:ascii="Times New Roman" w:hAnsi="Times New Roman" w:cs="Times New Roman"/>
+          <w:color w:val="FF0000"/>
+        </w:rPr>
+      </w:pPr>
+      <w:r>
+        <w:rPr>
+          <w:rFonts w:ascii="Times New Roman" w:hAnsi="Times New Roman" w:cs="Times New Roman"/>
+          <w:color w:val="FF0000"/>
+        </w:rPr>
+        <w:t>*</w:t>
+      </w:r>
+      <w:r>
+        <w:rPr>
+          <w:rFonts w:ascii="Times New Roman" w:hAnsi="Times New Roman" w:cs="Times New Roman"/>
+          <w:color w:val="FF0000"/>
+        </w:rPr>
+        <w:t>Acerca de las tablas y/o figuras</w:t>
+      </w:r>
+      <w:r>
+        <w:rPr>
+          <w:rFonts w:ascii="Times New Roman" w:hAnsi="Times New Roman" w:cs="Times New Roman"/>
+          <w:color w:val="FF0000"/>
+        </w:rPr>
+        <w:t>*</w:t>
+      </w:r>
+    </w:p>
+    <w:p>
+      <w:pPr>
+        <w:jc w:val="both"/>
+        <w:rPr>
+          <w:rStyle w:val="apple-converted-space"/>
+          <w:rFonts w:ascii="Times New Roman" w:hAnsi="Times New Roman" w:cs="Times New Roman"/>
+          <w:color w:val="000000"/>
+          <w:shd w:val="clear" w:color="auto" w:fill="FFFFFF"/>
+        </w:rPr>
+      </w:pPr>
+      <w:r>
+        <w:rPr>
+          <w:rFonts w:ascii="Times New Roman" w:hAnsi="Times New Roman" w:cs="Times New Roman"/>
+          <w:color w:val="000000"/>
+          <w:shd w:val="clear" w:color="auto" w:fill="FFFFFF"/>
+        </w:rPr>
+        <w:t xml:space="preserve">Utilizar figuras como diagramas, tablas, gráficos, gráficos o mapas puede ser una forma muy útil de mostrar </w:t>
+      </w:r>
+      <w:r>
+        <w:rPr>
+          <w:rFonts w:ascii="Times New Roman" w:hAnsi="Times New Roman" w:cs="Times New Roman"/>
+          <w:color w:val="000000"/>
+          <w:shd w:val="clear" w:color="auto" w:fill="FFFFFF"/>
+        </w:rPr>
+        <w:t>y enfatizar la información en el</w:t>
+      </w:r>
+      <w:r>
+        <w:rPr>
+          <w:rFonts w:ascii="Times New Roman" w:hAnsi="Times New Roman" w:cs="Times New Roman"/>
+          <w:color w:val="000000"/>
+          <w:shd w:val="clear" w:color="auto" w:fill="FFFFFF"/>
+        </w:rPr>
+        <w:t xml:space="preserve"> </w:t>
+      </w:r>
+      <w:r>
+        <w:rPr>
+          <w:rFonts w:ascii="Times New Roman" w:hAnsi="Times New Roman" w:cs="Times New Roman"/>
+          <w:color w:val="000000"/>
+          <w:shd w:val="clear" w:color="auto" w:fill="FFFFFF"/>
+        </w:rPr>
+        <w:t>reporte</w:t>
+      </w:r>
+      <w:r>
+        <w:rPr>
+          <w:rStyle w:val="apple-converted-space"/>
+          <w:rFonts w:ascii="Times New Roman" w:hAnsi="Times New Roman" w:cs="Times New Roman"/>
+          <w:color w:val="000000"/>
+          <w:shd w:val="clear" w:color="auto" w:fill="FFFFFF"/>
+        </w:rPr>
+        <w:t>.</w:t>
+      </w:r>
+    </w:p>
+    <w:p>
+      <w:pPr>
+        <w:jc w:val="both"/>
+        <w:rPr>
+          <w:rFonts w:ascii="Times New Roman" w:hAnsi="Times New Roman" w:cs="Times New Roman"/>
+          <w:color w:val="000000"/>
+          <w:shd w:val="clear" w:color="auto" w:fill="FFFFFF"/>
+        </w:rPr>
+      </w:pPr>
+    </w:p>
+    <w:p>
+      <w:pPr>
+        <w:jc w:val="both"/>
+        <w:rPr>
+          <w:rFonts w:ascii="Times New Roman" w:hAnsi="Times New Roman" w:cs="Times New Roman"/>
+          <w:color w:val="000000"/>
+          <w:shd w:val="clear" w:color="auto" w:fill="FFFFFF"/>
+        </w:rPr>
+      </w:pPr>
+      <w:r>
+        <w:rPr>
+          <w:rFonts w:ascii="Times New Roman" w:hAnsi="Times New Roman" w:cs="Times New Roman"/>
+          <w:color w:val="000000"/>
+          <w:shd w:val="clear" w:color="auto" w:fill="FFFFFF"/>
+        </w:rPr>
+        <w:t xml:space="preserve">Las </w:t>
+      </w:r>
+      <w:r>
+        <w:rPr>
+          <w:rFonts w:ascii="Times New Roman" w:hAnsi="Times New Roman" w:cs="Times New Roman"/>
+          <w:color w:val="000000"/>
+          <w:shd w:val="clear" w:color="auto" w:fill="FFFFFF"/>
+        </w:rPr>
+        <w:t>figuras</w:t>
+      </w:r>
+      <w:r>
+        <w:rPr>
+          <w:rFonts w:ascii="Times New Roman" w:hAnsi="Times New Roman" w:cs="Times New Roman"/>
+          <w:color w:val="000000"/>
+          <w:shd w:val="clear" w:color="auto" w:fill="FFFFFF"/>
+        </w:rPr>
+        <w:t xml:space="preserve"> esenciales para el informe deben integrarse </w:t>
+      </w:r>
+      <w:r>
+        <w:rPr>
+          <w:rFonts w:ascii="Times New Roman" w:hAnsi="Times New Roman" w:cs="Times New Roman"/>
+          <w:color w:val="000000"/>
+          <w:shd w:val="clear" w:color="auto" w:fill="FFFFFF"/>
+        </w:rPr>
+        <w:t xml:space="preserve">sin problemas y correctamente, además </w:t>
+      </w:r>
+      <w:r>
+        <w:rPr>
+          <w:rFonts w:ascii="Times New Roman" w:hAnsi="Times New Roman" w:cs="Times New Roman"/>
+          <w:color w:val="000000"/>
+          <w:shd w:val="clear" w:color="auto" w:fill="FFFFFF"/>
+        </w:rPr>
+        <w:t xml:space="preserve">deben explicarse y mencionarse en el cuerpo principal del </w:t>
+      </w:r>
+      <w:r>
+        <w:rPr>
+          <w:rFonts w:ascii="Times New Roman" w:hAnsi="Times New Roman" w:cs="Times New Roman"/>
+          <w:color w:val="000000"/>
+          <w:shd w:val="clear" w:color="auto" w:fill="FFFFFF"/>
+        </w:rPr>
+        <w:t>reporte</w:t>
+      </w:r>
+      <w:r>
+        <w:rPr>
+          <w:rFonts w:ascii="Times New Roman" w:hAnsi="Times New Roman" w:cs="Times New Roman"/>
+          <w:color w:val="000000"/>
+          <w:shd w:val="clear" w:color="auto" w:fill="FFFFFF"/>
+        </w:rPr>
+        <w:t>.</w:t>
+      </w:r>
+    </w:p>
+    <w:p>
+      <w:pPr>
+        <w:jc w:val="both"/>
+        <w:rPr>
+          <w:rFonts w:ascii="Times New Roman" w:hAnsi="Times New Roman" w:cs="Times New Roman"/>
+          <w:color w:val="000000"/>
+          <w:shd w:val="clear" w:color="auto" w:fill="FFFFFF"/>
+        </w:rPr>
+      </w:pPr>
+      <w:r>
+        <w:rPr>
+          <w:rFonts w:ascii="Times New Roman" w:hAnsi="Times New Roman" w:cs="Times New Roman"/>
+          <w:color w:val="000000"/>
+          <w:shd w:val="clear" w:color="auto" w:fill="FFFFFF"/>
+        </w:rPr>
+        <w:t>Ejemplo</w:t>
+      </w:r>
+      <w:r>
+        <w:rPr>
+          <w:rFonts w:ascii="Times New Roman" w:hAnsi="Times New Roman" w:cs="Times New Roman"/>
+          <w:color w:val="000000"/>
+          <w:shd w:val="clear" w:color="auto" w:fill="FFFFFF"/>
+        </w:rPr>
+        <w:t>:</w:t>
+      </w:r>
+    </w:p>
+    <w:p>
+      <w:pPr>
+        <w:rPr>
+          <w:rFonts w:ascii="Times New Roman" w:hAnsi="Times New Roman" w:cs="Times New Roman"/>
+          <w:color w:val="FF0000"/>
+        </w:rPr>
+      </w:pPr>
+      <w:r>
+        <w:rPr>
+          <w:rFonts w:ascii="Times New Roman" w:hAnsi="Times New Roman" w:cs="Times New Roman"/>
+          <w:noProof/>
+        </w:rPr>
+        <w:drawing>
+          <wp:inline distT="0" distB="0" distL="0" distR="0" wp14:anchorId="27FCC950" wp14:editId="58FEF7A6">
+            <wp:extent cx="5612130" cy="3136900"/>
+            <wp:effectExtent l="0" t="0" r="0" b="0"/>
+            <wp:docPr id="1" name="Imagen 1"/>
+            <wp:cNvGraphicFramePr>
+              <a:graphicFrameLocks xmlns:a="http://schemas.openxmlformats.org/drawingml/2006/main" noChangeAspect="1"/>
+            </wp:cNvGraphicFramePr>
+            <a:graphic xmlns:a="http://schemas.openxmlformats.org/drawingml/2006/main">
+              <a:graphicData uri="http://schemas.openxmlformats.org/drawingml/2006/picture">
+                <pic:pic xmlns:pic="http://schemas.openxmlformats.org/drawingml/2006/picture">
+                  <pic:nvPicPr>
+                    <pic:cNvPr id="1" name=""/>
+                    <pic:cNvPicPr/>
+                  </pic:nvPicPr>
+                  <pic:blipFill>
+                    <a:blip r:embed="rId31"/>
+                    <a:stretch>
+                      <a:fillRect/>
+                    </a:stretch>
+                  </pic:blipFill>
+                  <pic:spPr>
+                    <a:xfrm>
+                      <a:off x="0" y="0"/>
                       <a:ext cx="5612130" cy="3136900"/>
                     </a:xfrm>
                     <a:prstGeom prst="rect">
@@ -10159,7 +10958,7 @@
       </w:pPr>
     </w:p>
     <w:sectPr>
-      <w:footerReference w:type="default" r:id="rId26"/>
+      <w:footerReference w:type="default" r:id="rId32"/>
       <w:pgSz w:w="12240" w:h="15840"/>
       <w:pgMar w:top="1417" w:right="1701" w:bottom="1417" w:left="1701" w:header="708" w:footer="708" w:gutter="0"/>
       <w:pgNumType w:start="1"/>
@@ -10327,7 +11126,7 @@
       <w:rPr>
         <w:noProof/>
       </w:rPr>
-      <w:t>9</w:t>
+      <w:t>10</w:t>
     </w:r>
     <w:r>
       <w:rPr>
@@ -12831,7 +13630,7 @@
 </file>
 
 <file path=customXml/itemProps1.xml><?xml version="1.0" encoding="utf-8"?>
-<ds:datastoreItem xmlns:ds="http://schemas.openxmlformats.org/officeDocument/2006/customXml" ds:itemID="{7ECF5D7A-10AC-4925-9160-761469A72F4D}">
+<ds:datastoreItem xmlns:ds="http://schemas.openxmlformats.org/officeDocument/2006/customXml" ds:itemID="{CBDD0977-1BDE-4FB7-B857-6264046F9DE0}">
   <ds:schemaRefs>
     <ds:schemaRef ds:uri="http://schemas.openxmlformats.org/officeDocument/2006/bibliography"/>
   </ds:schemaRefs>

</xml_diff>